<commit_message>
Added experiments results by using ANOVA in Exp01_Results.xlsx and (exp2)Results.xlsx
</commit_message>
<xml_diff>
--- a/Documents/Dissertacao/dissertation_Chapter6 v1.docx
+++ b/Documents/Dissertacao/dissertation_Chapter6 v1.docx
@@ -36,6 +36,129 @@
     </w:p>
     <w:p>
       <w:pPr>
+        <w:rPr>
+          <w:lang w:val="en-US"/>
+        </w:rPr>
+      </w:pPr>
+      <w:r>
+        <w:rPr>
+          <w:lang w:val="en-US"/>
+        </w:rPr>
+        <w:t>The main motivation of this chapter is to answer the following research questions defined at Chapter 1:</w:t>
+      </w:r>
+    </w:p>
+    <w:p>
+      <w:pPr>
+        <w:pStyle w:val="ListParagraph"/>
+        <w:numPr>
+          <w:ilvl w:val="0"/>
+          <w:numId w:val="2"/>
+        </w:numPr>
+        <w:rPr>
+          <w:lang w:val="en-US"/>
+        </w:rPr>
+      </w:pPr>
+      <w:r>
+        <w:rPr>
+          <w:lang w:val="en-US"/>
+        </w:rPr>
+        <w:t>Does</w:t>
+      </w:r>
+      <w:r>
+        <w:rPr>
+          <w:lang w:val="en-US"/>
+        </w:rPr>
+        <w:t xml:space="preserve"> provenance analysis aids in understanding the events</w:t>
+      </w:r>
+      <w:r>
+        <w:rPr>
+          <w:lang w:val="en-US"/>
+        </w:rPr>
+        <w:t xml:space="preserve"> occurred during a game session</w:t>
+      </w:r>
+      <w:r>
+        <w:rPr>
+          <w:lang w:val="en-US"/>
+        </w:rPr>
+        <w:t>?</w:t>
+      </w:r>
+    </w:p>
+    <w:p>
+      <w:pPr>
+        <w:pStyle w:val="ListParagraph"/>
+        <w:numPr>
+          <w:ilvl w:val="0"/>
+          <w:numId w:val="2"/>
+        </w:numPr>
+        <w:rPr>
+          <w:lang w:val="en-US"/>
+        </w:rPr>
+      </w:pPr>
+      <w:r>
+        <w:rPr>
+          <w:lang w:val="en-US"/>
+        </w:rPr>
+        <w:t xml:space="preserve">Is it faster </w:t>
+      </w:r>
+      <w:r>
+        <w:rPr>
+          <w:lang w:val="en-US"/>
+        </w:rPr>
+        <w:t>to analyze the game by using provenance instead of watching a replay of the session?</w:t>
+      </w:r>
+    </w:p>
+    <w:p>
+      <w:pPr>
+        <w:pStyle w:val="ListParagraph"/>
+        <w:numPr>
+          <w:ilvl w:val="0"/>
+          <w:numId w:val="2"/>
+        </w:numPr>
+        <w:rPr>
+          <w:lang w:val="en-US"/>
+        </w:rPr>
+      </w:pPr>
+      <w:r>
+        <w:rPr>
+          <w:lang w:val="en-US"/>
+        </w:rPr>
+        <w:t>Does it help to find answers with more accuracy by analyzing the provenance of a game session than watching a replay?</w:t>
+      </w:r>
+    </w:p>
+    <w:p>
+      <w:pPr>
+        <w:pStyle w:val="ListParagraph"/>
+        <w:numPr>
+          <w:ilvl w:val="0"/>
+          <w:numId w:val="2"/>
+        </w:numPr>
+        <w:rPr>
+          <w:lang w:val="en-US"/>
+        </w:rPr>
+      </w:pPr>
+      <w:r>
+        <w:rPr>
+          <w:lang w:val="en-US"/>
+        </w:rPr>
+        <w:t>Is it better to watch a replay of a game session or analyze the provenance to understand the events transpired during the game?</w:t>
+      </w:r>
+    </w:p>
+    <w:p>
+      <w:pPr>
+        <w:rPr>
+          <w:lang w:val="en-US"/>
+        </w:rPr>
+      </w:pPr>
+    </w:p>
+    <w:p>
+      <w:pPr>
+        <w:rPr>
+          <w:lang w:val="en-US"/>
+        </w:rPr>
+      </w:pPr>
+    </w:p>
+    <w:p>
+      <w:pPr>
         <w:pStyle w:val="Heading2"/>
         <w:rPr>
           <w:rStyle w:val="TabelaChar"/>
@@ -87,6 +210,19 @@
         <w:t>Statistical Analysis</w:t>
       </w:r>
       <w:bookmarkEnd w:id="4"/>
+    </w:p>
+    <w:p>
+      <w:pPr>
+        <w:rPr>
+          <w:lang w:val="en-US"/>
+        </w:rPr>
+      </w:pPr>
+      <w:r>
+        <w:rPr>
+          <w:lang w:val="en-US"/>
+        </w:rPr>
+        <w:t>Anova…?</w:t>
+      </w:r>
     </w:p>
     <w:p>
       <w:pPr>
@@ -394,8 +530,124 @@
       </w:rPr>
     </w:lvl>
   </w:abstractNum>
+  <w:abstractNum w:abstractNumId="1">
+    <w:nsid w:val="579E1F24"/>
+    <w:multiLevelType w:val="hybridMultilevel"/>
+    <w:tmpl w:val="BABAF43C"/>
+    <w:lvl w:ilvl="0" w:tplc="04090001">
+      <w:start w:val="1"/>
+      <w:numFmt w:val="bullet"/>
+      <w:lvlText w:val=""/>
+      <w:lvlJc w:val="left"/>
+      <w:pPr>
+        <w:ind w:left="1429" w:hanging="360"/>
+      </w:pPr>
+      <w:rPr>
+        <w:rFonts w:ascii="Symbol" w:hAnsi="Symbol" w:hint="default"/>
+      </w:rPr>
+    </w:lvl>
+    <w:lvl w:ilvl="1" w:tplc="04090003" w:tentative="1">
+      <w:start w:val="1"/>
+      <w:numFmt w:val="bullet"/>
+      <w:lvlText w:val="o"/>
+      <w:lvlJc w:val="left"/>
+      <w:pPr>
+        <w:ind w:left="2149" w:hanging="360"/>
+      </w:pPr>
+      <w:rPr>
+        <w:rFonts w:ascii="Courier New" w:hAnsi="Courier New" w:cs="Courier New" w:hint="default"/>
+      </w:rPr>
+    </w:lvl>
+    <w:lvl w:ilvl="2" w:tplc="04090005" w:tentative="1">
+      <w:start w:val="1"/>
+      <w:numFmt w:val="bullet"/>
+      <w:lvlText w:val=""/>
+      <w:lvlJc w:val="left"/>
+      <w:pPr>
+        <w:ind w:left="2869" w:hanging="360"/>
+      </w:pPr>
+      <w:rPr>
+        <w:rFonts w:ascii="Wingdings" w:hAnsi="Wingdings" w:hint="default"/>
+      </w:rPr>
+    </w:lvl>
+    <w:lvl w:ilvl="3" w:tplc="04090001" w:tentative="1">
+      <w:start w:val="1"/>
+      <w:numFmt w:val="bullet"/>
+      <w:lvlText w:val=""/>
+      <w:lvlJc w:val="left"/>
+      <w:pPr>
+        <w:ind w:left="3589" w:hanging="360"/>
+      </w:pPr>
+      <w:rPr>
+        <w:rFonts w:ascii="Symbol" w:hAnsi="Symbol" w:hint="default"/>
+      </w:rPr>
+    </w:lvl>
+    <w:lvl w:ilvl="4" w:tplc="04090003" w:tentative="1">
+      <w:start w:val="1"/>
+      <w:numFmt w:val="bullet"/>
+      <w:lvlText w:val="o"/>
+      <w:lvlJc w:val="left"/>
+      <w:pPr>
+        <w:ind w:left="4309" w:hanging="360"/>
+      </w:pPr>
+      <w:rPr>
+        <w:rFonts w:ascii="Courier New" w:hAnsi="Courier New" w:cs="Courier New" w:hint="default"/>
+      </w:rPr>
+    </w:lvl>
+    <w:lvl w:ilvl="5" w:tplc="04090005" w:tentative="1">
+      <w:start w:val="1"/>
+      <w:numFmt w:val="bullet"/>
+      <w:lvlText w:val=""/>
+      <w:lvlJc w:val="left"/>
+      <w:pPr>
+        <w:ind w:left="5029" w:hanging="360"/>
+      </w:pPr>
+      <w:rPr>
+        <w:rFonts w:ascii="Wingdings" w:hAnsi="Wingdings" w:hint="default"/>
+      </w:rPr>
+    </w:lvl>
+    <w:lvl w:ilvl="6" w:tplc="04090001" w:tentative="1">
+      <w:start w:val="1"/>
+      <w:numFmt w:val="bullet"/>
+      <w:lvlText w:val=""/>
+      <w:lvlJc w:val="left"/>
+      <w:pPr>
+        <w:ind w:left="5749" w:hanging="360"/>
+      </w:pPr>
+      <w:rPr>
+        <w:rFonts w:ascii="Symbol" w:hAnsi="Symbol" w:hint="default"/>
+      </w:rPr>
+    </w:lvl>
+    <w:lvl w:ilvl="7" w:tplc="04090003" w:tentative="1">
+      <w:start w:val="1"/>
+      <w:numFmt w:val="bullet"/>
+      <w:lvlText w:val="o"/>
+      <w:lvlJc w:val="left"/>
+      <w:pPr>
+        <w:ind w:left="6469" w:hanging="360"/>
+      </w:pPr>
+      <w:rPr>
+        <w:rFonts w:ascii="Courier New" w:hAnsi="Courier New" w:cs="Courier New" w:hint="default"/>
+      </w:rPr>
+    </w:lvl>
+    <w:lvl w:ilvl="8" w:tplc="04090005" w:tentative="1">
+      <w:start w:val="1"/>
+      <w:numFmt w:val="bullet"/>
+      <w:lvlText w:val=""/>
+      <w:lvlJc w:val="left"/>
+      <w:pPr>
+        <w:ind w:left="7189" w:hanging="360"/>
+      </w:pPr>
+      <w:rPr>
+        <w:rFonts w:ascii="Wingdings" w:hAnsi="Wingdings" w:hint="default"/>
+      </w:rPr>
+    </w:lvl>
+  </w:abstractNum>
   <w:num w:numId="1">
     <w:abstractNumId w:val="0"/>
+  </w:num>
+  <w:num w:numId="2">
+    <w:abstractNumId w:val="1"/>
   </w:num>
 </w:numbering>
 </file>
@@ -1003,6 +1255,17 @@
       <w:sz w:val="20"/>
       <w:lang w:val="pt-BR"/>
     </w:rPr>
+  </w:style>
+  <w:style w:type="paragraph" w:styleId="ListParagraph">
+    <w:name w:val="List Paragraph"/>
+    <w:basedOn w:val="Normal"/>
+    <w:uiPriority w:val="34"/>
+    <w:qFormat/>
+    <w:rsid w:val="001914E2"/>
+    <w:pPr>
+      <w:ind w:left="720"/>
+      <w:contextualSpacing/>
+    </w:pPr>
   </w:style>
 </w:styles>
 </file>

</xml_diff>

<commit_message>
Updated chapter 6 draft
</commit_message>
<xml_diff>
--- a/Documents/Dissertacao/dissertation_Chapter6 v1.docx
+++ b/Documents/Dissertacao/dissertation_Chapter6 v1.docx
@@ -62,25 +62,7 @@
         <w:rPr>
           <w:lang w:val="en-US"/>
         </w:rPr>
-        <w:t>Does</w:t>
-      </w:r>
-      <w:r>
-        <w:rPr>
-          <w:lang w:val="en-US"/>
-        </w:rPr>
-        <w:t xml:space="preserve"> provenance analysis aids in understanding the events</w:t>
-      </w:r>
-      <w:r>
-        <w:rPr>
-          <w:lang w:val="en-US"/>
-        </w:rPr>
-        <w:t xml:space="preserve"> occurred during a game session</w:t>
-      </w:r>
-      <w:r>
-        <w:rPr>
-          <w:lang w:val="en-US"/>
-        </w:rPr>
-        <w:t>?</w:t>
+        <w:t>Is it possible to use provenance analysis in order to understand the events transpired during the game?</w:t>
       </w:r>
     </w:p>
     <w:p>
@@ -122,47 +104,57 @@
         <w:rPr>
           <w:lang w:val="en-US"/>
         </w:rPr>
-        <w:t>Does it help to find answers with more accuracy by analyzing the provenance of a game session than watching a replay?</w:t>
-      </w:r>
-    </w:p>
-    <w:p>
-      <w:pPr>
-        <w:pStyle w:val="ListParagraph"/>
-        <w:numPr>
-          <w:ilvl w:val="0"/>
-          <w:numId w:val="2"/>
-        </w:numPr>
-        <w:rPr>
-          <w:lang w:val="en-US"/>
-        </w:rPr>
-      </w:pPr>
-      <w:r>
-        <w:rPr>
-          <w:lang w:val="en-US"/>
-        </w:rPr>
-        <w:t>Is it better to watch a replay of a game session or analyze the provenance to understand the events transpired during the game?</w:t>
-      </w:r>
-    </w:p>
-    <w:p>
-      <w:pPr>
-        <w:rPr>
-          <w:lang w:val="en-US"/>
-        </w:rPr>
-      </w:pPr>
-    </w:p>
-    <w:p>
-      <w:pPr>
-        <w:rPr>
-          <w:lang w:val="en-US"/>
-        </w:rPr>
-      </w:pPr>
+        <w:t xml:space="preserve">Does </w:t>
+      </w:r>
+      <w:r>
+        <w:rPr>
+          <w:lang w:val="en-US"/>
+        </w:rPr>
+        <w:t xml:space="preserve">provenance analysis </w:t>
+      </w:r>
+      <w:r>
+        <w:rPr>
+          <w:lang w:val="en-US"/>
+        </w:rPr>
+        <w:t>help to find answers with more accuracy than watching a replay</w:t>
+      </w:r>
+      <w:r>
+        <w:rPr>
+          <w:lang w:val="en-US"/>
+        </w:rPr>
+        <w:t xml:space="preserve"> of the game session</w:t>
+      </w:r>
+      <w:r>
+        <w:rPr>
+          <w:lang w:val="en-US"/>
+        </w:rPr>
+        <w:t>?</w:t>
+      </w:r>
+    </w:p>
+    <w:p>
+      <w:pPr>
+        <w:rPr>
+          <w:lang w:val="en-US"/>
+        </w:rPr>
+      </w:pPr>
+      <w:r>
+        <w:rPr>
+          <w:lang w:val="en-US"/>
+        </w:rPr>
+        <w:t>Experiments were elaborated in order to answer these questions.</w:t>
+      </w:r>
+      <w:r>
+        <w:rPr>
+          <w:lang w:val="en-US"/>
+        </w:rPr>
+        <w:t xml:space="preserve"> </w:t>
+      </w:r>
     </w:p>
     <w:p>
       <w:pPr>
         <w:pStyle w:val="Heading2"/>
         <w:rPr>
           <w:rStyle w:val="TabelaChar"/>
-          <w:b w:val="0"/>
           <w:lang w:val="en-US"/>
         </w:rPr>
       </w:pPr>
@@ -178,10 +170,270 @@
     </w:p>
     <w:p>
       <w:pPr>
+        <w:rPr>
+          <w:lang w:val="en-US"/>
+        </w:rPr>
+      </w:pPr>
+      <w:r>
+        <w:rPr>
+          <w:lang w:val="en-US"/>
+        </w:rPr>
+        <w:t>In order to verify the possibility of using provenance to aid understanding of events in a game, it would be required to analyze a game session. Initially, it was planned to allow the volunteers to play the game and to answer a questionnaire at the end of the game session. Half the volunteers would answer the questionnaire while having access to the provenance of the game session. The other half would answer the questionnaire by only using his/her memory.</w:t>
+      </w:r>
+      <w:r>
+        <w:rPr>
+          <w:lang w:val="en-US"/>
+        </w:rPr>
+        <w:t xml:space="preserve"> However, the formulation of the questionnaire would be impractical due to the nature that each game session is different from another, even when restrictions are placed in order to control the outcome. Events that occurred to one player might not be true to another. Thus, the questionnaire would be required to cover almost all possibilities or have generic questions.</w:t>
+      </w:r>
+    </w:p>
+    <w:p>
+      <w:pPr>
+        <w:rPr>
+          <w:lang w:val="en-US"/>
+        </w:rPr>
+      </w:pPr>
+      <w:r>
+        <w:rPr>
+          <w:lang w:val="en-US"/>
+        </w:rPr>
+        <w:t xml:space="preserve">To deal with this issue, we opted for a more controlled environment. Instead of playing the game, all volunteers would watch the same game session </w:t>
+      </w:r>
+      <w:r>
+        <w:rPr>
+          <w:lang w:val="en-US"/>
+        </w:rPr>
+        <w:t xml:space="preserve">being </w:t>
+      </w:r>
+      <w:r>
+        <w:rPr>
+          <w:lang w:val="en-US"/>
+        </w:rPr>
+        <w:t xml:space="preserve">played by a third person. Thus, solving the problem of having multiple, and different, game </w:t>
+      </w:r>
+      <w:r>
+        <w:rPr>
+          <w:lang w:val="en-US"/>
+        </w:rPr>
+        <w:t>scenarios</w:t>
+      </w:r>
+      <w:r>
+        <w:rPr>
+          <w:lang w:val="en-US"/>
+        </w:rPr>
+        <w:t xml:space="preserve">. However, the problem of formulating the questionnaire </w:t>
+      </w:r>
+      <w:r>
+        <w:rPr>
+          <w:lang w:val="en-US"/>
+        </w:rPr>
+        <w:t xml:space="preserve">would </w:t>
+      </w:r>
+      <w:r>
+        <w:rPr>
+          <w:lang w:val="en-US"/>
+        </w:rPr>
+        <w:t>still persist.</w:t>
+      </w:r>
+      <w:r>
+        <w:rPr>
+          <w:lang w:val="en-US"/>
+        </w:rPr>
+        <w:t xml:space="preserve"> To solve this, we decided to previously record a game session and the provenance information. Then, the questionnaire would be elaborated. Thus volunteers would watch the recorded game session instead of watching it in real time. </w:t>
+      </w:r>
+      <w:r>
+        <w:rPr>
+          <w:lang w:val="en-US"/>
+        </w:rPr>
+        <w:t>T</w:t>
+      </w:r>
+      <w:r>
+        <w:rPr>
+          <w:lang w:val="en-US"/>
+        </w:rPr>
+        <w:t>he questionnaire c</w:t>
+      </w:r>
+      <w:r>
+        <w:rPr>
+          <w:lang w:val="en-US"/>
+        </w:rPr>
+        <w:t>an</w:t>
+      </w:r>
+      <w:r>
+        <w:rPr>
+          <w:lang w:val="en-US"/>
+        </w:rPr>
+        <w:t xml:space="preserve"> be customized</w:t>
+      </w:r>
+      <w:r>
+        <w:rPr>
+          <w:lang w:val="en-US"/>
+        </w:rPr>
+        <w:t xml:space="preserve"> to the game session because it was previously recorded</w:t>
+      </w:r>
+      <w:r>
+        <w:rPr>
+          <w:lang w:val="en-US"/>
+        </w:rPr>
+        <w:t xml:space="preserve">. This allows for specific questions to be asked </w:t>
+      </w:r>
+      <w:r>
+        <w:rPr>
+          <w:lang w:val="en-US"/>
+        </w:rPr>
+        <w:t xml:space="preserve">about specific events and their respective </w:t>
+      </w:r>
+      <w:r>
+        <w:rPr>
+          <w:lang w:val="en-US"/>
+        </w:rPr>
+        <w:lastRenderedPageBreak/>
+        <w:t xml:space="preserve">outcomes </w:t>
+      </w:r>
+      <w:r>
+        <w:rPr>
+          <w:lang w:val="en-US"/>
+        </w:rPr>
+        <w:t>in the questionnaire, instead of making generic questions</w:t>
+      </w:r>
+      <w:r>
+        <w:rPr>
+          <w:lang w:val="en-US"/>
+        </w:rPr>
+        <w:t xml:space="preserve"> trying to guess the possible outcomes</w:t>
+      </w:r>
+      <w:r>
+        <w:rPr>
+          <w:lang w:val="en-US"/>
+        </w:rPr>
+        <w:t>.</w:t>
+      </w:r>
+    </w:p>
+    <w:p>
+      <w:pPr>
+        <w:rPr>
+          <w:lang w:val="en-US"/>
+        </w:rPr>
+      </w:pPr>
+      <w:r>
+        <w:rPr>
+          <w:lang w:val="en-US"/>
+        </w:rPr>
+        <w:t xml:space="preserve">Thus, volunteers </w:t>
+      </w:r>
+      <w:r>
+        <w:rPr>
+          <w:lang w:val="en-US"/>
+        </w:rPr>
+        <w:t>were</w:t>
+      </w:r>
+      <w:r>
+        <w:rPr>
+          <w:lang w:val="en-US"/>
+        </w:rPr>
+        <w:t xml:space="preserve"> required watch a </w:t>
+      </w:r>
+      <w:proofErr w:type="spellStart"/>
+      <w:r>
+        <w:rPr>
+          <w:lang w:val="en-US"/>
+        </w:rPr>
+        <w:t>gameplay</w:t>
+      </w:r>
+      <w:proofErr w:type="spellEnd"/>
+      <w:r>
+        <w:rPr>
+          <w:lang w:val="en-US"/>
+        </w:rPr>
+        <w:t xml:space="preserve"> video and answer a questionnaire.</w:t>
+      </w:r>
+      <w:r>
+        <w:rPr>
+          <w:lang w:val="en-US"/>
+        </w:rPr>
+        <w:t xml:space="preserve"> To answer the question</w:t>
+      </w:r>
+      <w:r>
+        <w:rPr>
+          <w:lang w:val="en-US"/>
+        </w:rPr>
+        <w:t xml:space="preserve"> about using provenance analysis</w:t>
+      </w:r>
+      <w:r>
+        <w:rPr>
+          <w:lang w:val="en-US"/>
+        </w:rPr>
+        <w:t xml:space="preserve"> for aiding understanding</w:t>
+      </w:r>
+      <w:r>
+        <w:rPr>
+          <w:lang w:val="en-US"/>
+        </w:rPr>
+        <w:t>, some volunteers answer</w:t>
+      </w:r>
+      <w:r>
+        <w:rPr>
+          <w:lang w:val="en-US"/>
+        </w:rPr>
+        <w:t>ed</w:t>
+      </w:r>
+      <w:r>
+        <w:rPr>
+          <w:lang w:val="en-US"/>
+        </w:rPr>
+        <w:t xml:space="preserve"> the questionnaire by using the </w:t>
+      </w:r>
+      <w:r>
+        <w:rPr>
+          <w:i/>
+          <w:lang w:val="en-US"/>
+        </w:rPr>
+        <w:t>Proof Viewer</w:t>
+      </w:r>
+      <w:r>
+        <w:rPr>
+          <w:lang w:val="en-US"/>
+        </w:rPr>
+        <w:t>, while the others only by re-watch</w:t>
+      </w:r>
+      <w:r>
+        <w:rPr>
+          <w:lang w:val="en-US"/>
+        </w:rPr>
+        <w:t>ing</w:t>
+      </w:r>
+      <w:r>
+        <w:rPr>
+          <w:lang w:val="en-US"/>
+        </w:rPr>
+        <w:t xml:space="preserve"> the </w:t>
+      </w:r>
+      <w:proofErr w:type="spellStart"/>
+      <w:r>
+        <w:rPr>
+          <w:lang w:val="en-US"/>
+        </w:rPr>
+        <w:t>gameplay</w:t>
+      </w:r>
+      <w:proofErr w:type="spellEnd"/>
+      <w:r>
+        <w:rPr>
+          <w:lang w:val="en-US"/>
+        </w:rPr>
+        <w:t xml:space="preserve"> </w:t>
+      </w:r>
+      <w:r>
+        <w:rPr>
+          <w:lang w:val="en-US"/>
+        </w:rPr>
+        <w:t>video.</w:t>
+      </w:r>
+    </w:p>
+    <w:p>
+      <w:pPr>
         <w:pStyle w:val="Heading2"/>
         <w:rPr>
           <w:rStyle w:val="TabelaChar"/>
-          <w:b w:val="0"/>
           <w:lang w:val="en-US"/>
         </w:rPr>
       </w:pPr>
@@ -197,32 +449,468 @@
     </w:p>
     <w:p>
       <w:pPr>
+        <w:rPr>
+          <w:lang w:val="en-US"/>
+        </w:rPr>
+      </w:pPr>
+      <w:r>
+        <w:rPr>
+          <w:lang w:val="en-US"/>
+        </w:rPr>
+        <w:t xml:space="preserve">Due to the unfamiliarity with the game and the </w:t>
+      </w:r>
+      <w:r>
+        <w:rPr>
+          <w:i/>
+          <w:lang w:val="en-US"/>
+        </w:rPr>
+        <w:t>Proof Viewer</w:t>
+      </w:r>
+      <w:r>
+        <w:rPr>
+          <w:lang w:val="en-US"/>
+        </w:rPr>
+        <w:t>, the experiment execution followed the plan detailed at the previou</w:t>
+      </w:r>
+      <w:r>
+        <w:rPr>
+          <w:lang w:val="en-US"/>
+        </w:rPr>
+        <w:t>s section with a few additions</w:t>
+      </w:r>
+      <w:r>
+        <w:rPr>
+          <w:lang w:val="en-US"/>
+        </w:rPr>
+        <w:t>: tutorials.</w:t>
+      </w:r>
+      <w:r>
+        <w:rPr>
+          <w:lang w:val="en-US"/>
+        </w:rPr>
+        <w:t xml:space="preserve"> The execution process</w:t>
+      </w:r>
+      <w:r>
+        <w:rPr>
+          <w:lang w:val="en-US"/>
+        </w:rPr>
+        <w:t xml:space="preserve"> </w:t>
+      </w:r>
+      <w:r>
+        <w:rPr>
+          <w:lang w:val="en-US"/>
+        </w:rPr>
+        <w:t xml:space="preserve">is </w:t>
+      </w:r>
+      <w:r>
+        <w:rPr>
+          <w:lang w:val="en-US"/>
+        </w:rPr>
+        <w:t xml:space="preserve">divided in three </w:t>
+      </w:r>
+      <w:r>
+        <w:rPr>
+          <w:lang w:val="en-US"/>
+        </w:rPr>
+        <w:t>stages,</w:t>
+      </w:r>
+      <w:r>
+        <w:rPr>
+          <w:lang w:val="en-US"/>
+        </w:rPr>
+        <w:t xml:space="preserve"> </w:t>
+      </w:r>
+      <w:r>
+        <w:rPr>
+          <w:lang w:val="en-US"/>
+        </w:rPr>
+        <w:t>as illustrated by</w:t>
+      </w:r>
+      <w:r>
+        <w:rPr>
+          <w:lang w:val="en-US"/>
+        </w:rPr>
+        <w:t xml:space="preserve"> </w:t>
+      </w:r>
+      <w:r>
+        <w:rPr>
+          <w:lang w:val="en-US"/>
+        </w:rPr>
+        <w:fldChar w:fldCharType="begin"/>
+      </w:r>
+      <w:r>
+        <w:rPr>
+          <w:lang w:val="en-US"/>
+        </w:rPr>
+        <w:instrText xml:space="preserve"> REF _Ref358047360 \h </w:instrText>
+      </w:r>
+      <w:r>
+        <w:rPr>
+          <w:lang w:val="en-US"/>
+        </w:rPr>
+      </w:r>
+      <w:r>
+        <w:rPr>
+          <w:lang w:val="en-US"/>
+        </w:rPr>
+        <w:fldChar w:fldCharType="separate"/>
+      </w:r>
+      <w:r>
+        <w:rPr>
+          <w:lang w:val="en-US"/>
+        </w:rPr>
+        <w:t xml:space="preserve">Figure </w:t>
+      </w:r>
+      <w:r>
+        <w:rPr>
+          <w:noProof/>
+          <w:lang w:val="en-US"/>
+        </w:rPr>
+        <w:t>1</w:t>
+      </w:r>
+      <w:r>
+        <w:rPr>
+          <w:lang w:val="en-US"/>
+        </w:rPr>
+        <w:fldChar w:fldCharType="end"/>
+      </w:r>
+      <w:r>
+        <w:rPr>
+          <w:lang w:val="en-US"/>
+        </w:rPr>
+        <w:t>: Generating the questionnaire, running the experiment with volunteers, and analyzing the results</w:t>
+      </w:r>
+      <w:r>
+        <w:rPr>
+          <w:lang w:val="en-US"/>
+        </w:rPr>
+        <w:t xml:space="preserve">. </w:t>
+      </w:r>
+    </w:p>
+    <w:p>
+      <w:pPr>
+        <w:keepNext/>
+        <w:ind w:firstLine="0"/>
+        <w:jc w:val="center"/>
+      </w:pPr>
+      <w:r>
+        <w:rPr>
+          <w:noProof/>
+          <w:lang w:val="en-US"/>
+        </w:rPr>
+        <w:drawing>
+          <wp:inline distT="0" distB="0" distL="0" distR="0">
+            <wp:extent cx="5934075" cy="2400300"/>
+            <wp:effectExtent l="19050" t="0" r="9525" b="0"/>
+            <wp:docPr id="1" name="Picture 1"/>
+            <wp:cNvGraphicFramePr>
+              <a:graphicFrameLocks xmlns:a="http://schemas.openxmlformats.org/drawingml/2006/main" noChangeAspect="1"/>
+            </wp:cNvGraphicFramePr>
+            <a:graphic xmlns:a="http://schemas.openxmlformats.org/drawingml/2006/main">
+              <a:graphicData uri="http://schemas.openxmlformats.org/drawingml/2006/picture">
+                <pic:pic xmlns:pic="http://schemas.openxmlformats.org/drawingml/2006/picture">
+                  <pic:nvPicPr>
+                    <pic:cNvPr id="0" name="Picture 1"/>
+                    <pic:cNvPicPr>
+                      <a:picLocks noChangeAspect="1" noChangeArrowheads="1"/>
+                    </pic:cNvPicPr>
+                  </pic:nvPicPr>
+                  <pic:blipFill>
+                    <a:blip r:embed="rId6" cstate="print"/>
+                    <a:srcRect/>
+                    <a:stretch>
+                      <a:fillRect/>
+                    </a:stretch>
+                  </pic:blipFill>
+                  <pic:spPr bwMode="auto">
+                    <a:xfrm>
+                      <a:off x="0" y="0"/>
+                      <a:ext cx="5934075" cy="2400300"/>
+                    </a:xfrm>
+                    <a:prstGeom prst="rect">
+                      <a:avLst/>
+                    </a:prstGeom>
+                    <a:noFill/>
+                    <a:ln w="9525">
+                      <a:noFill/>
+                      <a:miter lim="800000"/>
+                      <a:headEnd/>
+                      <a:tailEnd/>
+                    </a:ln>
+                  </pic:spPr>
+                </pic:pic>
+              </a:graphicData>
+            </a:graphic>
+          </wp:inline>
+        </w:drawing>
+      </w:r>
+    </w:p>
+    <w:p>
+      <w:pPr>
+        <w:pStyle w:val="Caption"/>
+        <w:jc w:val="center"/>
+      </w:pPr>
+      <w:bookmarkStart w:id="4" w:name="_Ref358047360"/>
+      <w:r>
+        <w:t xml:space="preserve">Figure </w:t>
+      </w:r>
+      <w:fldSimple w:instr=" SEQ Figure \* ARABIC ">
+        <w:r>
+          <w:rPr>
+            <w:noProof/>
+          </w:rPr>
+          <w:t>1</w:t>
+        </w:r>
+      </w:fldSimple>
+      <w:bookmarkEnd w:id="4"/>
+      <w:r>
+        <w:t xml:space="preserve">: </w:t>
+      </w:r>
+      <w:proofErr w:type="spellStart"/>
+      <w:r>
+        <w:t>Experiment</w:t>
+      </w:r>
+      <w:proofErr w:type="spellEnd"/>
+      <w:r>
+        <w:t xml:space="preserve"> </w:t>
+      </w:r>
+      <w:proofErr w:type="spellStart"/>
+      <w:r>
+        <w:t>Execution</w:t>
+      </w:r>
+      <w:proofErr w:type="spellEnd"/>
+      <w:r>
+        <w:t xml:space="preserve"> Flowchart</w:t>
+      </w:r>
+    </w:p>
+    <w:p>
+      <w:pPr>
+        <w:rPr>
+          <w:lang w:val="en-US"/>
+        </w:rPr>
+      </w:pPr>
+      <w:r>
+        <w:rPr>
+          <w:lang w:val="en-US"/>
+        </w:rPr>
+        <w:t>The first stage is generating the questionnaire.</w:t>
+      </w:r>
+    </w:p>
+    <w:p>
+      <w:pPr>
+        <w:rPr>
+          <w:lang w:val="en-US"/>
+        </w:rPr>
+      </w:pPr>
+      <w:r>
+        <w:rPr>
+          <w:lang w:val="en-US"/>
+        </w:rPr>
+        <w:t xml:space="preserve">The next stage is running the experiment with volunteers. Before participating in the experiment, volunteers were required to read and sign a consent form. First, volunteers were required to watch a tutorial video about the SDM, which explained details about the game’s interface and also had a written document explaining key features. Then they were allowed to watch the </w:t>
+      </w:r>
+      <w:proofErr w:type="spellStart"/>
+      <w:r>
+        <w:rPr>
+          <w:lang w:val="en-US"/>
+        </w:rPr>
+        <w:t>gameplay</w:t>
+      </w:r>
+      <w:proofErr w:type="spellEnd"/>
+      <w:r>
+        <w:rPr>
+          <w:lang w:val="en-US"/>
+        </w:rPr>
+        <w:t xml:space="preserve"> video and were divided in two groups: those that would use </w:t>
+      </w:r>
+      <w:r>
+        <w:rPr>
+          <w:i/>
+          <w:lang w:val="en-US"/>
+        </w:rPr>
+        <w:t>Proof Viewer</w:t>
+      </w:r>
+      <w:r>
+        <w:rPr>
+          <w:lang w:val="en-US"/>
+        </w:rPr>
+        <w:t xml:space="preserve">, and those that would not. After the </w:t>
+      </w:r>
+      <w:proofErr w:type="spellStart"/>
+      <w:r>
+        <w:rPr>
+          <w:lang w:val="en-US"/>
+        </w:rPr>
+        <w:t>gameplay</w:t>
+      </w:r>
+      <w:proofErr w:type="spellEnd"/>
+      <w:r>
+        <w:rPr>
+          <w:lang w:val="en-US"/>
+        </w:rPr>
+        <w:t xml:space="preserve"> video, the volunteers answered the questionnaire. However, the group for </w:t>
+      </w:r>
+      <w:r>
+        <w:rPr>
+          <w:i/>
+          <w:lang w:val="en-US"/>
+        </w:rPr>
+        <w:t>Proof Viewer</w:t>
+      </w:r>
+      <w:r>
+        <w:rPr>
+          <w:lang w:val="en-US"/>
+        </w:rPr>
+        <w:t xml:space="preserve"> saw a tutorial video and got a written document before being allowed to answer the questionnaire, both detailing the </w:t>
+      </w:r>
+      <w:r>
+        <w:rPr>
+          <w:i/>
+          <w:lang w:val="en-US"/>
+        </w:rPr>
+        <w:t>Proof Viewer’s</w:t>
+      </w:r>
+      <w:r>
+        <w:rPr>
+          <w:lang w:val="en-US"/>
+        </w:rPr>
+        <w:t xml:space="preserve"> interface and </w:t>
+      </w:r>
+      <w:r>
+        <w:rPr>
+          <w:lang w:val="en-US"/>
+        </w:rPr>
+        <w:lastRenderedPageBreak/>
+        <w:t xml:space="preserve">explaining all features in it. </w:t>
+      </w:r>
+      <w:r>
+        <w:rPr>
+          <w:lang w:val="en-US"/>
+        </w:rPr>
+        <w:t xml:space="preserve">The other group was allowed only to re-watch the </w:t>
+      </w:r>
+      <w:proofErr w:type="spellStart"/>
+      <w:r>
+        <w:rPr>
+          <w:lang w:val="en-US"/>
+        </w:rPr>
+        <w:t>gameplay</w:t>
+      </w:r>
+      <w:proofErr w:type="spellEnd"/>
+      <w:r>
+        <w:rPr>
+          <w:lang w:val="en-US"/>
+        </w:rPr>
+        <w:t xml:space="preserve"> video.</w:t>
+      </w:r>
+      <w:r>
+        <w:rPr>
+          <w:lang w:val="en-US"/>
+        </w:rPr>
+        <w:t xml:space="preserve"> </w:t>
+      </w:r>
+      <w:r>
+        <w:rPr>
+          <w:lang w:val="en-US"/>
+        </w:rPr>
+        <w:t xml:space="preserve">All documents used at this stage are </w:t>
+      </w:r>
+      <w:r>
+        <w:rPr>
+          <w:lang w:val="en-US"/>
+        </w:rPr>
+        <w:t xml:space="preserve">available </w:t>
+      </w:r>
+      <w:r>
+        <w:rPr>
+          <w:lang w:val="en-US"/>
+        </w:rPr>
+        <w:t xml:space="preserve">at </w:t>
+      </w:r>
+      <w:commentRangeStart w:id="5"/>
+      <w:r>
+        <w:rPr>
+          <w:lang w:val="en-US"/>
+        </w:rPr>
+        <w:t>Appendix A</w:t>
+      </w:r>
+      <w:commentRangeEnd w:id="5"/>
+      <w:r>
+        <w:rPr>
+          <w:rStyle w:val="CommentReference"/>
+        </w:rPr>
+        <w:commentReference w:id="5"/>
+      </w:r>
+      <w:r>
+        <w:rPr>
+          <w:lang w:val="en-US"/>
+        </w:rPr>
+        <w:t>.</w:t>
+      </w:r>
+    </w:p>
+    <w:p>
+      <w:pPr>
+        <w:rPr>
+          <w:lang w:val="en-US"/>
+        </w:rPr>
+      </w:pPr>
+      <w:r>
+        <w:rPr>
+          <w:lang w:val="en-US"/>
+        </w:rPr>
+        <w:t>Lastly, analyze results.</w:t>
+      </w:r>
+    </w:p>
+    <w:p>
+      <w:pPr>
+        <w:rPr>
+          <w:lang w:val="en-US"/>
+        </w:rPr>
+      </w:pPr>
+      <w:r>
+        <w:rPr>
+          <w:lang w:val="en-US"/>
+        </w:rPr>
+        <w:t>The results obtained are: …</w:t>
+      </w:r>
+    </w:p>
+    <w:p>
+      <w:pPr>
         <w:pStyle w:val="Heading2"/>
         <w:rPr>
           <w:lang w:val="en-US"/>
         </w:rPr>
       </w:pPr>
-      <w:bookmarkStart w:id="4" w:name="_Toc354161755"/>
+      <w:bookmarkStart w:id="6" w:name="_Toc354161755"/>
       <w:r>
         <w:rPr>
           <w:lang w:val="en-US"/>
         </w:rPr>
         <w:t>Statistical Analysis</w:t>
       </w:r>
-      <w:bookmarkEnd w:id="4"/>
-    </w:p>
-    <w:p>
-      <w:pPr>
-        <w:rPr>
-          <w:lang w:val="en-US"/>
-        </w:rPr>
-      </w:pPr>
-      <w:r>
-        <w:rPr>
-          <w:lang w:val="en-US"/>
-        </w:rPr>
-        <w:t>Anova…?</w:t>
-      </w:r>
+      <w:bookmarkEnd w:id="6"/>
+    </w:p>
+    <w:p>
+      <w:pPr>
+        <w:rPr>
+          <w:lang w:val="en-US"/>
+        </w:rPr>
+      </w:pPr>
+      <w:proofErr w:type="spellStart"/>
+      <w:proofErr w:type="gramStart"/>
+      <w:r>
+        <w:rPr>
+          <w:lang w:val="en-US"/>
+        </w:rPr>
+        <w:t>Anova</w:t>
+      </w:r>
+      <w:proofErr w:type="spellEnd"/>
+      <w:r>
+        <w:rPr>
+          <w:lang w:val="en-US"/>
+        </w:rPr>
+        <w:t>.</w:t>
+      </w:r>
+      <w:proofErr w:type="gramEnd"/>
     </w:p>
     <w:p>
       <w:pPr>
@@ -231,14 +919,117 @@
           <w:lang w:val="en-US"/>
         </w:rPr>
       </w:pPr>
-      <w:bookmarkStart w:id="5" w:name="_Toc354161756"/>
+      <w:bookmarkStart w:id="7" w:name="_Toc354161756"/>
       <w:r>
         <w:rPr>
           <w:lang w:val="en-US"/>
         </w:rPr>
         <w:t>Threats to Validity</w:t>
       </w:r>
-      <w:bookmarkEnd w:id="5"/>
+      <w:bookmarkEnd w:id="7"/>
+    </w:p>
+    <w:p>
+      <w:pPr>
+        <w:rPr>
+          <w:lang w:val="en-US"/>
+        </w:rPr>
+      </w:pPr>
+      <w:proofErr w:type="gramStart"/>
+      <w:r>
+        <w:rPr>
+          <w:lang w:val="en-US"/>
+        </w:rPr>
+        <w:t>First time with SDM.</w:t>
+      </w:r>
+      <w:proofErr w:type="gramEnd"/>
+    </w:p>
+    <w:p>
+      <w:pPr>
+        <w:rPr>
+          <w:lang w:val="en-US"/>
+        </w:rPr>
+      </w:pPr>
+      <w:proofErr w:type="gramStart"/>
+      <w:r>
+        <w:rPr>
+          <w:lang w:val="en-US"/>
+        </w:rPr>
+        <w:t>First time with Proof Viewer.</w:t>
+      </w:r>
+      <w:proofErr w:type="gramEnd"/>
+    </w:p>
+    <w:p>
+      <w:pPr>
+        <w:rPr>
+          <w:lang w:val="en-US"/>
+        </w:rPr>
+      </w:pPr>
+      <w:proofErr w:type="gramStart"/>
+      <w:r>
+        <w:rPr>
+          <w:lang w:val="en-US"/>
+        </w:rPr>
+        <w:t>Few volunteers.</w:t>
+      </w:r>
+      <w:proofErr w:type="gramEnd"/>
+    </w:p>
+    <w:p>
+      <w:pPr>
+        <w:rPr>
+          <w:lang w:val="en-US"/>
+        </w:rPr>
+      </w:pPr>
+      <w:proofErr w:type="gramStart"/>
+      <w:r>
+        <w:rPr>
+          <w:lang w:val="en-US"/>
+        </w:rPr>
+        <w:t>Questionnaire with multiple questions.</w:t>
+      </w:r>
+      <w:proofErr w:type="gramEnd"/>
+    </w:p>
+    <w:p>
+      <w:pPr>
+        <w:rPr>
+          <w:lang w:val="en-US"/>
+        </w:rPr>
+      </w:pPr>
+      <w:r>
+        <w:rPr>
+          <w:lang w:val="en-US"/>
+        </w:rPr>
+        <w:t>Questionnaire’s correct answers.</w:t>
+      </w:r>
+    </w:p>
+    <w:p>
+      <w:pPr>
+        <w:rPr>
+          <w:lang w:val="en-US"/>
+        </w:rPr>
+      </w:pPr>
+      <w:proofErr w:type="gramStart"/>
+      <w:r>
+        <w:rPr>
+          <w:lang w:val="en-US"/>
+        </w:rPr>
+        <w:t>Time restriction.</w:t>
+      </w:r>
+      <w:proofErr w:type="gramEnd"/>
+    </w:p>
+    <w:p>
+      <w:pPr>
+        <w:rPr>
+          <w:lang w:val="en-US"/>
+        </w:rPr>
+      </w:pPr>
+      <w:proofErr w:type="gramStart"/>
+      <w:r>
+        <w:rPr>
+          <w:lang w:val="en-US"/>
+        </w:rPr>
+        <w:t>First period students (prog1).</w:t>
+      </w:r>
+      <w:proofErr w:type="gramEnd"/>
     </w:p>
     <w:p>
       <w:pPr>
@@ -247,40 +1038,20 @@
           <w:lang w:val="en-US"/>
         </w:rPr>
       </w:pPr>
-      <w:bookmarkStart w:id="6" w:name="_Toc354161757"/>
+      <w:bookmarkStart w:id="8" w:name="_Toc354161757"/>
       <w:r>
         <w:rPr>
           <w:lang w:val="en-US"/>
         </w:rPr>
         <w:t>Final Considerations</w:t>
       </w:r>
-      <w:bookmarkEnd w:id="6"/>
+      <w:bookmarkEnd w:id="8"/>
     </w:p>
     <w:p>
       <w:pPr>
         <w:spacing w:after="200" w:line="276" w:lineRule="auto"/>
         <w:ind w:firstLine="0"/>
         <w:jc w:val="left"/>
-        <w:rPr>
-          <w:rFonts w:eastAsiaTheme="majorEastAsia" w:cstheme="majorBidi"/>
-          <w:b/>
-          <w:bCs/>
-          <w:caps/>
-          <w:sz w:val="28"/>
-          <w:szCs w:val="28"/>
-          <w:lang w:val="en-US"/>
-        </w:rPr>
-      </w:pPr>
-      <w:r>
-        <w:rPr>
-          <w:lang w:val="en-US"/>
-        </w:rPr>
-        <w:br w:type="page"/>
-      </w:r>
-    </w:p>
-    <w:p>
-      <w:pPr>
-        <w:ind w:firstLine="0"/>
       </w:pPr>
     </w:p>
     <w:sectPr>
@@ -291,6 +1062,28 @@
     </w:sectPr>
   </w:body>
 </w:document>
+</file>
+
+<file path=word/comments.xml><?xml version="1.0" encoding="utf-8"?>
+<w:comments xmlns:ve="http://schemas.openxmlformats.org/markup-compatibility/2006" xmlns:o="urn:schemas-microsoft-com:office:office" xmlns:r="http://schemas.openxmlformats.org/officeDocument/2006/relationships" xmlns:m="http://schemas.openxmlformats.org/officeDocument/2006/math" xmlns:v="urn:schemas-microsoft-com:vml" xmlns:wp="http://schemas.openxmlformats.org/drawingml/2006/wordprocessingDrawing" xmlns:w10="urn:schemas-microsoft-com:office:word" xmlns:w="http://schemas.openxmlformats.org/wordprocessingml/2006/main" xmlns:wne="http://schemas.microsoft.com/office/word/2006/wordml">
+  <w:comment w:id="5" w:author="Kohwalter" w:date="2013-06-03T19:11:00Z" w:initials="K">
+    <w:p>
+      <w:pPr>
+        <w:pStyle w:val="CommentText"/>
+        <w:ind w:firstLine="0"/>
+      </w:pPr>
+      <w:r>
+        <w:rPr>
+          <w:rStyle w:val="CommentReference"/>
+        </w:rPr>
+        <w:annotationRef/>
+      </w:r>
+      <w:r>
+        <w:t>Depois ver qual será de fato a letra do apêndice.</w:t>
+      </w:r>
+    </w:p>
+  </w:comment>
+</w:comments>
 </file>
 
 <file path=word/numbering.xml><?xml version="1.0" encoding="utf-8"?>
@@ -1266,6 +2059,124 @@
       <w:ind w:left="720"/>
       <w:contextualSpacing/>
     </w:pPr>
+  </w:style>
+  <w:style w:type="paragraph" w:styleId="BalloonText">
+    <w:name w:val="Balloon Text"/>
+    <w:basedOn w:val="Normal"/>
+    <w:link w:val="BalloonTextChar"/>
+    <w:uiPriority w:val="99"/>
+    <w:semiHidden/>
+    <w:unhideWhenUsed/>
+    <w:rsid w:val="005A60DA"/>
+    <w:pPr>
+      <w:spacing w:line="240" w:lineRule="auto"/>
+    </w:pPr>
+    <w:rPr>
+      <w:rFonts w:ascii="Tahoma" w:hAnsi="Tahoma" w:cs="Tahoma"/>
+      <w:sz w:val="16"/>
+      <w:szCs w:val="16"/>
+    </w:rPr>
+  </w:style>
+  <w:style w:type="character" w:customStyle="1" w:styleId="BalloonTextChar">
+    <w:name w:val="Balloon Text Char"/>
+    <w:basedOn w:val="DefaultParagraphFont"/>
+    <w:link w:val="BalloonText"/>
+    <w:uiPriority w:val="99"/>
+    <w:semiHidden/>
+    <w:rsid w:val="005A60DA"/>
+    <w:rPr>
+      <w:rFonts w:ascii="Tahoma" w:hAnsi="Tahoma" w:cs="Tahoma"/>
+      <w:sz w:val="16"/>
+      <w:szCs w:val="16"/>
+      <w:lang w:val="pt-BR"/>
+    </w:rPr>
+  </w:style>
+  <w:style w:type="paragraph" w:styleId="Caption">
+    <w:name w:val="caption"/>
+    <w:basedOn w:val="Normal"/>
+    <w:next w:val="Normal"/>
+    <w:uiPriority w:val="35"/>
+    <w:unhideWhenUsed/>
+    <w:qFormat/>
+    <w:rsid w:val="00654B32"/>
+    <w:pPr>
+      <w:spacing w:after="200" w:line="240" w:lineRule="auto"/>
+    </w:pPr>
+    <w:rPr>
+      <w:b/>
+      <w:bCs/>
+      <w:color w:val="4F81BD" w:themeColor="accent1"/>
+      <w:sz w:val="18"/>
+      <w:szCs w:val="18"/>
+    </w:rPr>
+  </w:style>
+  <w:style w:type="character" w:styleId="CommentReference">
+    <w:name w:val="annotation reference"/>
+    <w:basedOn w:val="DefaultParagraphFont"/>
+    <w:uiPriority w:val="99"/>
+    <w:semiHidden/>
+    <w:unhideWhenUsed/>
+    <w:rsid w:val="001D1FDE"/>
+    <w:rPr>
+      <w:sz w:val="16"/>
+      <w:szCs w:val="16"/>
+    </w:rPr>
+  </w:style>
+  <w:style w:type="paragraph" w:styleId="CommentText">
+    <w:name w:val="annotation text"/>
+    <w:basedOn w:val="Normal"/>
+    <w:link w:val="CommentTextChar"/>
+    <w:uiPriority w:val="99"/>
+    <w:semiHidden/>
+    <w:unhideWhenUsed/>
+    <w:rsid w:val="001D1FDE"/>
+    <w:pPr>
+      <w:spacing w:line="240" w:lineRule="auto"/>
+    </w:pPr>
+    <w:rPr>
+      <w:sz w:val="20"/>
+      <w:szCs w:val="20"/>
+    </w:rPr>
+  </w:style>
+  <w:style w:type="character" w:customStyle="1" w:styleId="CommentTextChar">
+    <w:name w:val="Comment Text Char"/>
+    <w:basedOn w:val="DefaultParagraphFont"/>
+    <w:link w:val="CommentText"/>
+    <w:uiPriority w:val="99"/>
+    <w:semiHidden/>
+    <w:rsid w:val="001D1FDE"/>
+    <w:rPr>
+      <w:rFonts w:ascii="Times New Roman" w:hAnsi="Times New Roman"/>
+      <w:sz w:val="20"/>
+      <w:szCs w:val="20"/>
+      <w:lang w:val="pt-BR"/>
+    </w:rPr>
+  </w:style>
+  <w:style w:type="paragraph" w:styleId="CommentSubject">
+    <w:name w:val="annotation subject"/>
+    <w:basedOn w:val="CommentText"/>
+    <w:next w:val="CommentText"/>
+    <w:link w:val="CommentSubjectChar"/>
+    <w:uiPriority w:val="99"/>
+    <w:semiHidden/>
+    <w:unhideWhenUsed/>
+    <w:rsid w:val="001D1FDE"/>
+    <w:rPr>
+      <w:b/>
+      <w:bCs/>
+    </w:rPr>
+  </w:style>
+  <w:style w:type="character" w:customStyle="1" w:styleId="CommentSubjectChar">
+    <w:name w:val="Comment Subject Char"/>
+    <w:basedOn w:val="CommentTextChar"/>
+    <w:link w:val="CommentSubject"/>
+    <w:uiPriority w:val="99"/>
+    <w:semiHidden/>
+    <w:rsid w:val="001D1FDE"/>
+    <w:rPr>
+      <w:b/>
+      <w:bCs/>
+    </w:rPr>
   </w:style>
 </w:styles>
 </file>
@@ -1551,4 +2462,16 @@
   <a:objectDefaults/>
   <a:extraClrSchemeLst/>
 </a:theme>
+</file>
+
+<file path=customXml/item1.xml><?xml version="1.0" encoding="utf-8"?>
+<b:Sources xmlns:b="http://schemas.openxmlformats.org/officeDocument/2006/bibliography" xmlns="http://schemas.openxmlformats.org/officeDocument/2006/bibliography" SelectedStyle="\APA.XSL" StyleName="APA Fifth Edition"/>
+</file>
+
+<file path=customXml/itemProps1.xml><?xml version="1.0" encoding="utf-8"?>
+<ds:datastoreItem xmlns:ds="http://schemas.openxmlformats.org/officeDocument/2006/customXml" ds:itemID="{21C0F9A6-AFF9-4A2A-BC10-627DFE0BA646}">
+  <ds:schemaRefs>
+    <ds:schemaRef ds:uri="http://schemas.openxmlformats.org/officeDocument/2006/bibliography"/>
+  </ds:schemaRefs>
+</ds:datastoreItem>
 </file>
</xml_diff>

<commit_message>
Made some changes in dissertation_Chapter4 v2.docx and dissertation_chapter5 v2.docx from Leo1s revision Updated Provenance_in_Games_draft.docx draft with chapter 3 and added some commentaries in the conclusion Updated the R commands in R_commands.txt Updated Chapter 6 draft
</commit_message>
<xml_diff>
--- a/Documents/Dissertacao/dissertation_Chapter6 v1.docx
+++ b/Documents/Dissertacao/dissertation_Chapter6 v1.docx
@@ -1774,13 +1774,37 @@
         <w:rPr>
           <w:lang w:val="en-US"/>
         </w:rPr>
-        <w:t xml:space="preserve"> the same weight and values varying from 0 to 1 d</w:t>
-      </w:r>
-      <w:r>
-        <w:rPr>
-          <w:lang w:val="en-US"/>
-        </w:rPr>
-        <w:t>epending on the answer provided and duration values are expressed in minutes.</w:t>
+        <w:t xml:space="preserve"> the same weight and values varying from 0 to 1</w:t>
+      </w:r>
+      <w:r>
+        <w:rPr>
+          <w:lang w:val="en-US"/>
+        </w:rPr>
+        <w:t>,</w:t>
+      </w:r>
+      <w:r>
+        <w:rPr>
+          <w:lang w:val="en-US"/>
+        </w:rPr>
+        <w:t xml:space="preserve"> d</w:t>
+      </w:r>
+      <w:r>
+        <w:rPr>
+          <w:lang w:val="en-US"/>
+        </w:rPr>
+        <w:t>epending on the answer provided</w:t>
+      </w:r>
+      <w:r>
+        <w:rPr>
+          <w:lang w:val="en-US"/>
+        </w:rPr>
+        <w:t>,</w:t>
+      </w:r>
+      <w:r>
+        <w:rPr>
+          <w:lang w:val="en-US"/>
+        </w:rPr>
+        <w:t xml:space="preserve"> and duration values expressed in minutes.</w:t>
       </w:r>
     </w:p>
     <w:p>
@@ -1887,7 +1911,6 @@
               <w:rPr>
                 <w:rFonts w:ascii="Calibri" w:eastAsia="Times New Roman" w:hAnsi="Calibri" w:cs="Calibri"/>
                 <w:b/>
-                <w:sz w:val="22"/>
                 <w:lang w:val="en-US"/>
               </w:rPr>
             </w:pPr>
@@ -1930,7 +1953,6 @@
               <w:rPr>
                 <w:rFonts w:ascii="Calibri" w:eastAsia="Times New Roman" w:hAnsi="Calibri" w:cs="Calibri"/>
                 <w:color w:val="000000"/>
-                <w:sz w:val="22"/>
                 <w:lang w:val="en-US"/>
               </w:rPr>
             </w:pPr>
@@ -2543,7 +2565,6 @@
               <w:rPr>
                 <w:rFonts w:ascii="Calibri" w:eastAsia="Times New Roman" w:hAnsi="Calibri" w:cs="Calibri"/>
                 <w:color w:val="000000"/>
-                <w:sz w:val="22"/>
                 <w:lang w:val="en-US"/>
               </w:rPr>
             </w:pPr>
@@ -3156,7 +3177,6 @@
               <w:rPr>
                 <w:rFonts w:ascii="Calibri" w:eastAsia="Times New Roman" w:hAnsi="Calibri" w:cs="Calibri"/>
                 <w:color w:val="000000"/>
-                <w:sz w:val="22"/>
                 <w:lang w:val="en-US"/>
               </w:rPr>
             </w:pPr>
@@ -3769,7 +3789,6 @@
               <w:rPr>
                 <w:rFonts w:ascii="Calibri" w:eastAsia="Times New Roman" w:hAnsi="Calibri" w:cs="Calibri"/>
                 <w:color w:val="000000"/>
-                <w:sz w:val="22"/>
                 <w:lang w:val="en-US"/>
               </w:rPr>
             </w:pPr>
@@ -4383,7 +4402,6 @@
               <w:rPr>
                 <w:rFonts w:ascii="Calibri" w:eastAsia="Times New Roman" w:hAnsi="Calibri" w:cs="Calibri"/>
                 <w:color w:val="000000"/>
-                <w:sz w:val="22"/>
                 <w:lang w:val="en-US"/>
               </w:rPr>
             </w:pPr>
@@ -4996,7 +5014,6 @@
               <w:rPr>
                 <w:rFonts w:ascii="Calibri" w:eastAsia="Times New Roman" w:hAnsi="Calibri" w:cs="Calibri"/>
                 <w:color w:val="000000"/>
-                <w:sz w:val="22"/>
                 <w:lang w:val="en-US"/>
               </w:rPr>
             </w:pPr>
@@ -5609,7 +5626,6 @@
               <w:rPr>
                 <w:rFonts w:ascii="Calibri" w:eastAsia="Times New Roman" w:hAnsi="Calibri" w:cs="Calibri"/>
                 <w:color w:val="000000"/>
-                <w:sz w:val="22"/>
                 <w:lang w:val="en-US"/>
               </w:rPr>
             </w:pPr>
@@ -6222,7 +6238,6 @@
               <w:rPr>
                 <w:rFonts w:ascii="Calibri" w:eastAsia="Times New Roman" w:hAnsi="Calibri" w:cs="Calibri"/>
                 <w:color w:val="000000"/>
-                <w:sz w:val="22"/>
                 <w:lang w:val="en-US"/>
               </w:rPr>
             </w:pPr>
@@ -6839,6 +6854,14 @@
         <w:jc w:val="center"/>
       </w:pPr>
       <w:bookmarkStart w:id="6" w:name="_Ref358307871"/>
+    </w:p>
+    <w:p>
+      <w:pPr>
+        <w:pStyle w:val="Caption"/>
+        <w:keepNext/>
+        <w:ind w:firstLine="0"/>
+        <w:jc w:val="center"/>
+      </w:pPr>
       <w:proofErr w:type="spellStart"/>
       <w:r>
         <w:t>Table</w:t>
@@ -6875,7 +6898,7 @@
     </w:p>
     <w:tbl>
       <w:tblPr>
-        <w:tblW w:w="8770" w:type="dxa"/>
+        <w:tblW w:w="8648" w:type="dxa"/>
         <w:jc w:val="center"/>
         <w:tblInd w:w="93" w:type="dxa"/>
         <w:tblLook w:val="04A0"/>
@@ -6884,7 +6907,7 @@
         <w:gridCol w:w="1115"/>
         <w:gridCol w:w="458"/>
         <w:gridCol w:w="458"/>
-        <w:gridCol w:w="580"/>
+        <w:gridCol w:w="458"/>
         <w:gridCol w:w="458"/>
         <w:gridCol w:w="458"/>
         <w:gridCol w:w="458"/>
@@ -6906,7 +6929,7 @@
         </w:trPr>
         <w:tc>
           <w:tcPr>
-            <w:tcW w:w="8770" w:type="dxa"/>
+            <w:tcW w:w="8648" w:type="dxa"/>
             <w:gridSpan w:val="17"/>
             <w:tcBorders>
               <w:top w:val="single" w:sz="4" w:space="0" w:color="auto"/>
@@ -6971,17 +6994,16 @@
               <w:rPr>
                 <w:rFonts w:ascii="Calibri" w:eastAsia="Times New Roman" w:hAnsi="Calibri" w:cs="Calibri"/>
                 <w:color w:val="000000"/>
+                <w:lang w:val="en-US"/>
+              </w:rPr>
+            </w:pPr>
+            <w:r>
+              <w:rPr>
+                <w:rFonts w:ascii="Calibri" w:eastAsia="Times New Roman" w:hAnsi="Calibri" w:cs="Calibri"/>
+                <w:color w:val="000000"/>
                 <w:sz w:val="22"/>
                 <w:lang w:val="en-US"/>
               </w:rPr>
-            </w:pPr>
-            <w:r>
-              <w:rPr>
-                <w:rFonts w:ascii="Calibri" w:eastAsia="Times New Roman" w:hAnsi="Calibri" w:cs="Calibri"/>
-                <w:color w:val="000000"/>
-                <w:sz w:val="22"/>
-                <w:lang w:val="en-US"/>
-              </w:rPr>
               <w:t>Q3</w:t>
             </w:r>
           </w:p>
@@ -7066,7 +7088,7 @@
         </w:tc>
         <w:tc>
           <w:tcPr>
-            <w:tcW w:w="580" w:type="dxa"/>
+            <w:tcW w:w="458" w:type="dxa"/>
             <w:tcBorders>
               <w:top w:val="single" w:sz="4" w:space="0" w:color="auto"/>
               <w:left w:val="nil"/>
@@ -7638,17 +7660,16 @@
               <w:rPr>
                 <w:rFonts w:ascii="Calibri" w:eastAsia="Times New Roman" w:hAnsi="Calibri" w:cs="Calibri"/>
                 <w:color w:val="000000"/>
+                <w:lang w:val="en-US"/>
+              </w:rPr>
+            </w:pPr>
+            <w:r>
+              <w:rPr>
+                <w:rFonts w:ascii="Calibri" w:eastAsia="Times New Roman" w:hAnsi="Calibri" w:cs="Calibri"/>
+                <w:color w:val="000000"/>
                 <w:sz w:val="22"/>
                 <w:lang w:val="en-US"/>
               </w:rPr>
-            </w:pPr>
-            <w:r>
-              <w:rPr>
-                <w:rFonts w:ascii="Calibri" w:eastAsia="Times New Roman" w:hAnsi="Calibri" w:cs="Calibri"/>
-                <w:color w:val="000000"/>
-                <w:sz w:val="22"/>
-                <w:lang w:val="en-US"/>
-              </w:rPr>
               <w:t>Q4</w:t>
             </w:r>
           </w:p>
@@ -7733,7 +7754,7 @@
         </w:tc>
         <w:tc>
           <w:tcPr>
-            <w:tcW w:w="580" w:type="dxa"/>
+            <w:tcW w:w="458" w:type="dxa"/>
             <w:tcBorders>
               <w:top w:val="nil"/>
               <w:left w:val="nil"/>
@@ -8305,17 +8326,16 @@
               <w:rPr>
                 <w:rFonts w:ascii="Calibri" w:eastAsia="Times New Roman" w:hAnsi="Calibri" w:cs="Calibri"/>
                 <w:color w:val="000000"/>
+                <w:lang w:val="en-US"/>
+              </w:rPr>
+            </w:pPr>
+            <w:r>
+              <w:rPr>
+                <w:rFonts w:ascii="Calibri" w:eastAsia="Times New Roman" w:hAnsi="Calibri" w:cs="Calibri"/>
+                <w:color w:val="000000"/>
                 <w:sz w:val="22"/>
                 <w:lang w:val="en-US"/>
               </w:rPr>
-            </w:pPr>
-            <w:r>
-              <w:rPr>
-                <w:rFonts w:ascii="Calibri" w:eastAsia="Times New Roman" w:hAnsi="Calibri" w:cs="Calibri"/>
-                <w:color w:val="000000"/>
-                <w:sz w:val="22"/>
-                <w:lang w:val="en-US"/>
-              </w:rPr>
               <w:t>Q5</w:t>
             </w:r>
           </w:p>
@@ -8400,7 +8420,7 @@
         </w:tc>
         <w:tc>
           <w:tcPr>
-            <w:tcW w:w="580" w:type="dxa"/>
+            <w:tcW w:w="458" w:type="dxa"/>
             <w:tcBorders>
               <w:top w:val="nil"/>
               <w:left w:val="nil"/>
@@ -8972,17 +8992,16 @@
               <w:rPr>
                 <w:rFonts w:ascii="Calibri" w:eastAsia="Times New Roman" w:hAnsi="Calibri" w:cs="Calibri"/>
                 <w:color w:val="000000"/>
+                <w:lang w:val="en-US"/>
+              </w:rPr>
+            </w:pPr>
+            <w:r>
+              <w:rPr>
+                <w:rFonts w:ascii="Calibri" w:eastAsia="Times New Roman" w:hAnsi="Calibri" w:cs="Calibri"/>
+                <w:color w:val="000000"/>
                 <w:sz w:val="22"/>
                 <w:lang w:val="en-US"/>
               </w:rPr>
-            </w:pPr>
-            <w:r>
-              <w:rPr>
-                <w:rFonts w:ascii="Calibri" w:eastAsia="Times New Roman" w:hAnsi="Calibri" w:cs="Calibri"/>
-                <w:color w:val="000000"/>
-                <w:sz w:val="22"/>
-                <w:lang w:val="en-US"/>
-              </w:rPr>
               <w:t>Q6</w:t>
             </w:r>
           </w:p>
@@ -9067,7 +9086,7 @@
         </w:tc>
         <w:tc>
           <w:tcPr>
-            <w:tcW w:w="580" w:type="dxa"/>
+            <w:tcW w:w="458" w:type="dxa"/>
             <w:tcBorders>
               <w:top w:val="nil"/>
               <w:left w:val="nil"/>
@@ -9639,17 +9658,16 @@
               <w:rPr>
                 <w:rFonts w:ascii="Calibri" w:eastAsia="Times New Roman" w:hAnsi="Calibri" w:cs="Calibri"/>
                 <w:color w:val="000000"/>
+                <w:lang w:val="en-US"/>
+              </w:rPr>
+            </w:pPr>
+            <w:r>
+              <w:rPr>
+                <w:rFonts w:ascii="Calibri" w:eastAsia="Times New Roman" w:hAnsi="Calibri" w:cs="Calibri"/>
+                <w:color w:val="000000"/>
                 <w:sz w:val="22"/>
                 <w:lang w:val="en-US"/>
               </w:rPr>
-            </w:pPr>
-            <w:r>
-              <w:rPr>
-                <w:rFonts w:ascii="Calibri" w:eastAsia="Times New Roman" w:hAnsi="Calibri" w:cs="Calibri"/>
-                <w:color w:val="000000"/>
-                <w:sz w:val="22"/>
-                <w:lang w:val="en-US"/>
-              </w:rPr>
               <w:t>Q7</w:t>
             </w:r>
           </w:p>
@@ -9734,7 +9752,7 @@
         </w:tc>
         <w:tc>
           <w:tcPr>
-            <w:tcW w:w="580" w:type="dxa"/>
+            <w:tcW w:w="458" w:type="dxa"/>
             <w:tcBorders>
               <w:top w:val="nil"/>
               <w:left w:val="nil"/>
@@ -10306,17 +10324,16 @@
               <w:rPr>
                 <w:rFonts w:ascii="Calibri" w:eastAsia="Times New Roman" w:hAnsi="Calibri" w:cs="Calibri"/>
                 <w:color w:val="000000"/>
+                <w:lang w:val="en-US"/>
+              </w:rPr>
+            </w:pPr>
+            <w:r>
+              <w:rPr>
+                <w:rFonts w:ascii="Calibri" w:eastAsia="Times New Roman" w:hAnsi="Calibri" w:cs="Calibri"/>
+                <w:color w:val="000000"/>
                 <w:sz w:val="22"/>
                 <w:lang w:val="en-US"/>
               </w:rPr>
-            </w:pPr>
-            <w:r>
-              <w:rPr>
-                <w:rFonts w:ascii="Calibri" w:eastAsia="Times New Roman" w:hAnsi="Calibri" w:cs="Calibri"/>
-                <w:color w:val="000000"/>
-                <w:sz w:val="22"/>
-                <w:lang w:val="en-US"/>
-              </w:rPr>
               <w:t>Q8</w:t>
             </w:r>
           </w:p>
@@ -10401,40 +10418,40 @@
         </w:tc>
         <w:tc>
           <w:tcPr>
-            <w:tcW w:w="580" w:type="dxa"/>
-            <w:tcBorders>
-              <w:top w:val="nil"/>
-              <w:left w:val="nil"/>
-              <w:bottom w:val="single" w:sz="4" w:space="0" w:color="auto"/>
-              <w:right w:val="single" w:sz="4" w:space="0" w:color="auto"/>
-            </w:tcBorders>
-            <w:shd w:val="clear" w:color="auto" w:fill="auto"/>
-            <w:noWrap/>
-            <w:vAlign w:val="bottom"/>
-            <w:hideMark/>
-          </w:tcPr>
-          <w:p>
-            <w:pPr>
-              <w:spacing w:line="240" w:lineRule="auto"/>
-              <w:ind w:firstLine="0"/>
-              <w:jc w:val="center"/>
-              <w:rPr>
-                <w:rFonts w:ascii="Calibri" w:eastAsia="Times New Roman" w:hAnsi="Calibri" w:cs="Calibri"/>
-                <w:color w:val="000000"/>
-                <w:sz w:val="16"/>
-                <w:szCs w:val="16"/>
-                <w:lang w:val="en-US"/>
-              </w:rPr>
-            </w:pPr>
-            <w:r>
-              <w:rPr>
-                <w:rFonts w:ascii="Calibri" w:eastAsia="Times New Roman" w:hAnsi="Calibri" w:cs="Calibri"/>
-                <w:color w:val="000000"/>
-                <w:sz w:val="16"/>
-                <w:szCs w:val="16"/>
-                <w:lang w:val="en-US"/>
-              </w:rPr>
-              <w:t>0.25</w:t>
+            <w:tcW w:w="458" w:type="dxa"/>
+            <w:tcBorders>
+              <w:top w:val="nil"/>
+              <w:left w:val="nil"/>
+              <w:bottom w:val="single" w:sz="4" w:space="0" w:color="auto"/>
+              <w:right w:val="single" w:sz="4" w:space="0" w:color="auto"/>
+            </w:tcBorders>
+            <w:shd w:val="clear" w:color="auto" w:fill="auto"/>
+            <w:noWrap/>
+            <w:vAlign w:val="bottom"/>
+            <w:hideMark/>
+          </w:tcPr>
+          <w:p>
+            <w:pPr>
+              <w:spacing w:line="240" w:lineRule="auto"/>
+              <w:ind w:firstLine="0"/>
+              <w:jc w:val="center"/>
+              <w:rPr>
+                <w:rFonts w:ascii="Calibri" w:eastAsia="Times New Roman" w:hAnsi="Calibri" w:cs="Calibri"/>
+                <w:color w:val="000000"/>
+                <w:sz w:val="16"/>
+                <w:szCs w:val="16"/>
+                <w:lang w:val="en-US"/>
+              </w:rPr>
+            </w:pPr>
+            <w:r>
+              <w:rPr>
+                <w:rFonts w:ascii="Calibri" w:eastAsia="Times New Roman" w:hAnsi="Calibri" w:cs="Calibri"/>
+                <w:color w:val="000000"/>
+                <w:sz w:val="16"/>
+                <w:szCs w:val="16"/>
+                <w:lang w:val="en-US"/>
+              </w:rPr>
+              <w:t>0</w:t>
             </w:r>
           </w:p>
         </w:tc>
@@ -10973,17 +10990,16 @@
               <w:rPr>
                 <w:rFonts w:ascii="Calibri" w:eastAsia="Times New Roman" w:hAnsi="Calibri" w:cs="Calibri"/>
                 <w:color w:val="000000"/>
+                <w:lang w:val="en-US"/>
+              </w:rPr>
+            </w:pPr>
+            <w:r>
+              <w:rPr>
+                <w:rFonts w:ascii="Calibri" w:eastAsia="Times New Roman" w:hAnsi="Calibri" w:cs="Calibri"/>
+                <w:color w:val="000000"/>
                 <w:sz w:val="22"/>
                 <w:lang w:val="en-US"/>
               </w:rPr>
-            </w:pPr>
-            <w:r>
-              <w:rPr>
-                <w:rFonts w:ascii="Calibri" w:eastAsia="Times New Roman" w:hAnsi="Calibri" w:cs="Calibri"/>
-                <w:color w:val="000000"/>
-                <w:sz w:val="22"/>
-                <w:lang w:val="en-US"/>
-              </w:rPr>
               <w:t>Q9</w:t>
             </w:r>
           </w:p>
@@ -11068,7 +11084,7 @@
         </w:tc>
         <w:tc>
           <w:tcPr>
-            <w:tcW w:w="580" w:type="dxa"/>
+            <w:tcW w:w="458" w:type="dxa"/>
             <w:tcBorders>
               <w:top w:val="nil"/>
               <w:left w:val="nil"/>
@@ -11640,17 +11656,16 @@
               <w:rPr>
                 <w:rFonts w:ascii="Calibri" w:eastAsia="Times New Roman" w:hAnsi="Calibri" w:cs="Calibri"/>
                 <w:color w:val="000000"/>
+                <w:lang w:val="en-US"/>
+              </w:rPr>
+            </w:pPr>
+            <w:r>
+              <w:rPr>
+                <w:rFonts w:ascii="Calibri" w:eastAsia="Times New Roman" w:hAnsi="Calibri" w:cs="Calibri"/>
+                <w:color w:val="000000"/>
                 <w:sz w:val="22"/>
                 <w:lang w:val="en-US"/>
               </w:rPr>
-            </w:pPr>
-            <w:r>
-              <w:rPr>
-                <w:rFonts w:ascii="Calibri" w:eastAsia="Times New Roman" w:hAnsi="Calibri" w:cs="Calibri"/>
-                <w:color w:val="000000"/>
-                <w:sz w:val="22"/>
-                <w:lang w:val="en-US"/>
-              </w:rPr>
               <w:t>Duration</w:t>
             </w:r>
           </w:p>
@@ -11735,7 +11750,7 @@
         </w:tc>
         <w:tc>
           <w:tcPr>
-            <w:tcW w:w="580" w:type="dxa"/>
+            <w:tcW w:w="458" w:type="dxa"/>
             <w:tcBorders>
               <w:top w:val="nil"/>
               <w:left w:val="nil"/>
@@ -12549,7 +12564,14 @@
         <w:rPr>
           <w:lang w:val="en-US"/>
         </w:rPr>
-        <w:t xml:space="preserve"> when it is false. These errors are dependable on the power of the test C, which is the probability of 1 - </w:t>
+        <w:t xml:space="preserve"> when it is false. These </w:t>
+      </w:r>
+      <w:r>
+        <w:rPr>
+          <w:lang w:val="en-US"/>
+        </w:rPr>
+        <w:lastRenderedPageBreak/>
+        <w:t xml:space="preserve">errors are dependable on the power of the test C, which is the probability of 1 - </w:t>
       </w:r>
       <w:r>
         <w:rPr>
@@ -12562,14 +12584,7 @@
         <w:rPr>
           <w:lang w:val="en-US"/>
         </w:rPr>
-        <w:t xml:space="preserve"> that the test is </w:t>
-      </w:r>
-      <w:r>
-        <w:rPr>
-          <w:lang w:val="en-US"/>
-        </w:rPr>
-        <w:lastRenderedPageBreak/>
-        <w:t>true if H</w:t>
+        <w:t xml:space="preserve"> that the test is true if H</w:t>
       </w:r>
       <w:r>
         <w:rPr>
@@ -13490,6 +13505,14 @@
     </w:p>
     <w:p>
       <w:pPr>
+        <w:rPr>
+          <w:rFonts w:cs="Times New Roman"/>
+          <w:lang w:val="en-US"/>
+        </w:rPr>
+      </w:pPr>
+    </w:p>
+    <w:p>
+      <w:pPr>
         <w:pStyle w:val="Caption"/>
         <w:keepNext/>
         <w:ind w:firstLine="0"/>
@@ -13781,6 +13804,7 @@
                 <w:rFonts w:cs="Times New Roman"/>
                 <w:lang w:val="en-US"/>
               </w:rPr>
+              <w:lastRenderedPageBreak/>
               <w:t>Prov</w:t>
             </w:r>
             <w:proofErr w:type="spellEnd"/>
@@ -14157,7 +14181,31 @@
                 <w:sz w:val="18"/>
                 <w:lang w:val="en-US"/>
               </w:rPr>
-              <w:t>4.778e-05</w:t>
+              <w:t>1</w:t>
+            </w:r>
+            <w:r>
+              <w:rPr>
+                <w:rFonts w:cs="Times New Roman"/>
+                <w:sz w:val="18"/>
+                <w:lang w:val="en-US"/>
+              </w:rPr>
+              <w:t>.</w:t>
+            </w:r>
+            <w:r>
+              <w:rPr>
+                <w:rFonts w:cs="Times New Roman"/>
+                <w:sz w:val="18"/>
+                <w:lang w:val="en-US"/>
+              </w:rPr>
+              <w:t>33</w:t>
+            </w:r>
+            <w:r>
+              <w:rPr>
+                <w:rFonts w:cs="Times New Roman"/>
+                <w:sz w:val="18"/>
+                <w:lang w:val="en-US"/>
+              </w:rPr>
+              <w:t>e-05</w:t>
             </w:r>
           </w:p>
         </w:tc>
@@ -14233,7 +14281,6 @@
           <w:rFonts w:cs="Times New Roman"/>
           <w:lang w:val="en-US"/>
         </w:rPr>
-        <w:lastRenderedPageBreak/>
         <w:t xml:space="preserve">Therefore, non-parametric tests were used for statistical analysis of data. The test used </w:t>
       </w:r>
       <w:r>
@@ -15811,7 +15858,15 @@
                 <w:sz w:val="18"/>
                 <w:lang w:val="en-US"/>
               </w:rPr>
-              <w:t>0.1719</w:t>
+              <w:t>0.1</w:t>
+            </w:r>
+            <w:r>
+              <w:rPr>
+                <w:rFonts w:cs="Times New Roman"/>
+                <w:sz w:val="18"/>
+                <w:lang w:val="en-US"/>
+              </w:rPr>
+              <w:t>562</w:t>
             </w:r>
           </w:p>
         </w:tc>
@@ -16057,7 +16112,15 @@
                 <w:sz w:val="18"/>
                 <w:lang w:val="en-US"/>
               </w:rPr>
-              <w:t>0.2366</w:t>
+              <w:t>0.23</w:t>
+            </w:r>
+            <w:r>
+              <w:rPr>
+                <w:rFonts w:cs="Times New Roman"/>
+                <w:sz w:val="18"/>
+                <w:lang w:val="en-US"/>
+              </w:rPr>
+              <w:t>94</w:t>
             </w:r>
           </w:p>
         </w:tc>
@@ -16479,6 +16542,17 @@
         </w:rPr>
       </w:pPr>
       <w:bookmarkStart w:id="11" w:name="_Ref358233366"/>
+    </w:p>
+    <w:p>
+      <w:pPr>
+        <w:pStyle w:val="Caption"/>
+        <w:keepNext/>
+        <w:ind w:firstLine="0"/>
+        <w:jc w:val="center"/>
+        <w:rPr>
+          <w:lang w:val="en-US"/>
+        </w:rPr>
+      </w:pPr>
       <w:r>
         <w:rPr>
           <w:lang w:val="en-US"/>
@@ -16563,6 +16637,12 @@
                 <w:lang w:val="en-US"/>
               </w:rPr>
             </w:pPr>
+            <w:r>
+              <w:rPr>
+                <w:lang w:val="en-US"/>
+              </w:rPr>
+              <w:t>α = 0.05</w:t>
+            </w:r>
           </w:p>
         </w:tc>
         <w:tc>
@@ -16887,7 +16967,25 @@
               <w:rPr>
                 <w:lang w:val="en-US"/>
               </w:rPr>
-              <w:t>0.6098</w:t>
+              <w:t>0.</w:t>
+            </w:r>
+            <w:r>
+              <w:rPr>
+                <w:lang w:val="en-US"/>
+              </w:rPr>
+              <w:t>8</w:t>
+            </w:r>
+            <w:r>
+              <w:rPr>
+                <w:lang w:val="en-US"/>
+              </w:rPr>
+              <w:t>09</w:t>
+            </w:r>
+            <w:r>
+              <w:rPr>
+                <w:lang w:val="en-US"/>
+              </w:rPr>
+              <w:t>9</w:t>
             </w:r>
           </w:p>
         </w:tc>
@@ -17679,6 +17777,7 @@
         <w:rPr>
           <w:lang w:val="en-US"/>
         </w:rPr>
+        <w:lastRenderedPageBreak/>
         <w:t xml:space="preserve">By analyzing </w:t>
       </w:r>
       <w:r>
@@ -17741,14 +17840,7 @@
         <w:rPr>
           <w:lang w:val="en-US"/>
         </w:rPr>
-        <w:t xml:space="preserve"> test data, </w:t>
-      </w:r>
-      <w:r>
-        <w:rPr>
-          <w:lang w:val="en-US"/>
-        </w:rPr>
-        <w:lastRenderedPageBreak/>
-        <w:t xml:space="preserve">question 9 has a different behavior due to the small difference from </w:t>
+        <w:t xml:space="preserve"> test data, question 9 has a different behavior due to the small difference from </w:t>
       </w:r>
       <w:r>
         <w:rPr>
@@ -18015,14 +18107,79 @@
           <w:lang w:val="en-US"/>
         </w:rPr>
       </w:pPr>
-      <w:proofErr w:type="gramStart"/>
-      <w:r>
-        <w:rPr>
-          <w:lang w:val="en-US"/>
-        </w:rPr>
-        <w:t>First time with SDM.</w:t>
-      </w:r>
-      <w:proofErr w:type="gramEnd"/>
+      <w:r>
+        <w:rPr>
+          <w:lang w:val="en-US"/>
+        </w:rPr>
+        <w:t>Despite the care in reducing the threats to the validity of the experiment, there are factors that can influence the results. In relation to internal validity,</w:t>
+      </w:r>
+      <w:r>
+        <w:rPr>
+          <w:lang w:val="en-US"/>
+        </w:rPr>
+        <w:t xml:space="preserve"> the selection for both groups (Provenance and Replay) can affect the results because of the natural variation in human performance. Furthermore, the experiment was executed with volunteers, which generally are </w:t>
+      </w:r>
+      <w:r>
+        <w:rPr>
+          <w:lang w:val="en-US"/>
+        </w:rPr>
+        <w:lastRenderedPageBreak/>
+        <w:t>more motivated for executing tasks. Anyone from the class could choose to be dismissed from the experiment and be released earlier. Lastly, the experiment was the first time volunteers had contact with both the game and the tool. The lack of experience with either can affect the results, even when minimized by the usage of tutorials.</w:t>
+      </w:r>
+      <w:r>
+        <w:rPr>
+          <w:lang w:val="en-US"/>
+        </w:rPr>
+        <w:t xml:space="preserve"> For external validity, volunteers were from the same </w:t>
+      </w:r>
+      <w:r>
+        <w:rPr>
+          <w:lang w:val="en-US"/>
+        </w:rPr>
+        <w:t>course</w:t>
+      </w:r>
+      <w:r>
+        <w:rPr>
+          <w:lang w:val="en-US"/>
+        </w:rPr>
+        <w:t xml:space="preserve"> (</w:t>
+      </w:r>
+      <w:r>
+        <w:rPr>
+          <w:lang w:val="en-US"/>
+        </w:rPr>
+        <w:t>“</w:t>
+      </w:r>
+      <w:r>
+        <w:rPr>
+          <w:lang w:val="en-US"/>
+        </w:rPr>
+        <w:t>Prog1</w:t>
+      </w:r>
+      <w:r>
+        <w:rPr>
+          <w:lang w:val="en-US"/>
+        </w:rPr>
+        <w:t>”</w:t>
+      </w:r>
+      <w:r>
+        <w:rPr>
+          <w:lang w:val="en-US"/>
+        </w:rPr>
+        <w:t>), which is from the first period</w:t>
+      </w:r>
+      <w:r>
+        <w:rPr>
+          <w:lang w:val="en-US"/>
+        </w:rPr>
+        <w:t xml:space="preserve"> for the undergrad courses</w:t>
+      </w:r>
+      <w:r>
+        <w:rPr>
+          <w:lang w:val="en-US"/>
+        </w:rPr>
+        <w:t>.</w:t>
+      </w:r>
     </w:p>
     <w:p>
       <w:pPr>
@@ -18030,14 +18187,54 @@
           <w:lang w:val="en-US"/>
         </w:rPr>
       </w:pPr>
-      <w:proofErr w:type="gramStart"/>
-      <w:r>
-        <w:rPr>
-          <w:lang w:val="en-US"/>
-        </w:rPr>
-        <w:t>First time with Proof Viewer.</w:t>
-      </w:r>
-      <w:proofErr w:type="gramEnd"/>
+      <w:r>
+        <w:rPr>
+          <w:lang w:val="en-US"/>
+        </w:rPr>
+        <w:t xml:space="preserve">For construct validity, the questionnaires were composed of multiple questions to reduce threats related to </w:t>
+      </w:r>
+      <w:r>
+        <w:rPr>
+          <w:lang w:val="en-US"/>
+        </w:rPr>
+        <w:t>failing</w:t>
+      </w:r>
+      <w:r>
+        <w:rPr>
+          <w:lang w:val="en-US"/>
+        </w:rPr>
+        <w:t xml:space="preserve"> </w:t>
+      </w:r>
+      <w:r>
+        <w:rPr>
+          <w:lang w:val="en-US"/>
+        </w:rPr>
+        <w:t>to answer the</w:t>
+      </w:r>
+      <w:r>
+        <w:rPr>
+          <w:lang w:val="en-US"/>
+        </w:rPr>
+        <w:t xml:space="preserve"> questions</w:t>
+      </w:r>
+      <w:r>
+        <w:rPr>
+          <w:lang w:val="en-US"/>
+        </w:rPr>
+        <w:t xml:space="preserve"> by not identifying the correct </w:t>
+      </w:r>
+      <w:r>
+        <w:rPr>
+          <w:lang w:val="en-US"/>
+        </w:rPr>
+        <w:t>reason</w:t>
+      </w:r>
+      <w:r>
+        <w:rPr>
+          <w:lang w:val="en-US"/>
+        </w:rPr>
+        <w:t>. Another risk is related to people being afraid of being evaluated, thus try to look better by changing the answers. This is specially the case of the duration they took to finish answering the questionnaire. To minimize this, we had a strict timetable for each activity, stating the exact time they began answering the questionnaire and verifying the time they finished it.</w:t>
+      </w:r>
     </w:p>
     <w:p>
       <w:pPr>
@@ -18045,72 +18242,70 @@
           <w:lang w:val="en-US"/>
         </w:rPr>
       </w:pPr>
-      <w:proofErr w:type="gramStart"/>
-      <w:r>
-        <w:rPr>
-          <w:lang w:val="en-US"/>
-        </w:rPr>
-        <w:t>Few volunteers.</w:t>
-      </w:r>
-      <w:proofErr w:type="gramEnd"/>
-    </w:p>
-    <w:p>
-      <w:pPr>
-        <w:rPr>
-          <w:lang w:val="en-US"/>
-        </w:rPr>
-      </w:pPr>
-      <w:proofErr w:type="gramStart"/>
-      <w:r>
-        <w:rPr>
-          <w:lang w:val="en-US"/>
-        </w:rPr>
-        <w:t>Questionnaire with multiple questions.</w:t>
-      </w:r>
-      <w:proofErr w:type="gramEnd"/>
-    </w:p>
-    <w:p>
-      <w:pPr>
-        <w:rPr>
-          <w:lang w:val="en-US"/>
-        </w:rPr>
-      </w:pPr>
-      <w:r>
-        <w:rPr>
-          <w:lang w:val="en-US"/>
-        </w:rPr>
-        <w:t>Questionnaire’s correct answers.</w:t>
-      </w:r>
-    </w:p>
-    <w:p>
-      <w:pPr>
-        <w:rPr>
-          <w:lang w:val="en-US"/>
-        </w:rPr>
-      </w:pPr>
-      <w:proofErr w:type="gramStart"/>
-      <w:r>
-        <w:rPr>
-          <w:lang w:val="en-US"/>
-        </w:rPr>
-        <w:t>Time restriction.</w:t>
-      </w:r>
-      <w:proofErr w:type="gramEnd"/>
-    </w:p>
-    <w:p>
-      <w:pPr>
-        <w:rPr>
-          <w:lang w:val="en-US"/>
-        </w:rPr>
-      </w:pPr>
-      <w:proofErr w:type="gramStart"/>
-      <w:r>
-        <w:rPr>
-          <w:lang w:val="en-US"/>
-        </w:rPr>
-        <w:t>First period students (prog1).</w:t>
-      </w:r>
-      <w:proofErr w:type="gramEnd"/>
+      <w:r>
+        <w:rPr>
+          <w:lang w:val="en-US"/>
+        </w:rPr>
+        <w:t>In relation to conclusion validity,</w:t>
+      </w:r>
+      <w:r>
+        <w:rPr>
+          <w:lang w:val="en-US"/>
+        </w:rPr>
+        <w:t xml:space="preserve"> there is the reliability of measures. This is dependent on factors like question wording, which may allow for different interpretations</w:t>
+      </w:r>
+      <w:r>
+        <w:rPr>
+          <w:lang w:val="en-US"/>
+        </w:rPr>
+        <w:t>, and the graph layout</w:t>
+      </w:r>
+      <w:r>
+        <w:rPr>
+          <w:lang w:val="en-US"/>
+        </w:rPr>
+        <w:t>. To minimize this, we answered any doubts voiced by volunteers related to the questions in the questionnaire</w:t>
+      </w:r>
+      <w:r>
+        <w:rPr>
+          <w:lang w:val="en-US"/>
+        </w:rPr>
+        <w:t xml:space="preserve"> or the tool (</w:t>
+      </w:r>
+      <w:proofErr w:type="spellStart"/>
+      <w:r>
+        <w:rPr>
+          <w:i/>
+          <w:lang w:val="en-US"/>
+        </w:rPr>
+        <w:t>Prov</w:t>
+      </w:r>
+      <w:proofErr w:type="spellEnd"/>
+      <w:r>
+        <w:rPr>
+          <w:i/>
+          <w:lang w:val="en-US"/>
+        </w:rPr>
+        <w:t xml:space="preserve"> Viewer</w:t>
+      </w:r>
+      <w:r>
+        <w:rPr>
+          <w:lang w:val="en-US"/>
+        </w:rPr>
+        <w:t>)</w:t>
+      </w:r>
+      <w:r>
+        <w:rPr>
+          <w:lang w:val="en-US"/>
+        </w:rPr>
+        <w:t>.</w:t>
+      </w:r>
+      <w:r>
+        <w:rPr>
+          <w:lang w:val="en-US"/>
+        </w:rPr>
+        <w:t xml:space="preserve"> Another threat is related to the size of the population evaluated, which is composed of 37 volunteers. Thus to minimize this threat, we used non-parametric tests to evaluate the obtained results.</w:t>
+      </w:r>
     </w:p>
     <w:p>
       <w:pPr>
@@ -18124,7 +18319,6 @@
         <w:rPr>
           <w:lang w:val="en-US"/>
         </w:rPr>
-        <w:lastRenderedPageBreak/>
         <w:t>Final Considerations</w:t>
       </w:r>
       <w:bookmarkEnd w:id="14"/>
@@ -18351,6 +18545,9 @@
     <w:p>
       <w:pPr>
         <w:pStyle w:val="FootnoteText"/>
+        <w:rPr>
+          <w:lang w:val="en-US"/>
+        </w:rPr>
       </w:pPr>
       <w:r>
         <w:rPr>
@@ -18359,10 +18556,10 @@
         <w:footnoteRef/>
       </w:r>
       <w:r>
-        <w:t xml:space="preserve"> </w:t>
-      </w:r>
-      <w:r>
-        <w:t>http://www.rstudio.com/</w:t>
+        <w:rPr>
+          <w:lang w:val="en-US"/>
+        </w:rPr>
+        <w:t xml:space="preserve"> http://www.rstudio.com/</w:t>
       </w:r>
     </w:p>
   </w:footnote>
@@ -18428,35 +18625,7 @@
           <w:rFonts w:cs="Times New Roman"/>
           <w:lang w:val="en-US"/>
         </w:rPr>
-        <w:t xml:space="preserve"> </w:t>
-      </w:r>
-      <w:r>
-        <w:rPr>
-          <w:rFonts w:cs="Times New Roman"/>
-          <w:lang w:val="en-US"/>
-        </w:rPr>
-        <w:t>D</w:t>
-      </w:r>
-      <w:r>
-        <w:rPr>
-          <w:rFonts w:cs="Times New Roman"/>
-          <w:lang w:val="en-US"/>
-        </w:rPr>
-        <w:t>ata normalization</w:t>
-      </w:r>
-      <w:r>
-        <w:rPr>
-          <w:rFonts w:cs="Times New Roman"/>
-          <w:lang w:val="en-US"/>
-        </w:rPr>
-        <w:t xml:space="preserve"> is shown by low values</w:t>
-      </w:r>
-      <w:r>
-        <w:rPr>
-          <w:rFonts w:cs="Times New Roman"/>
-          <w:lang w:val="en-US"/>
-        </w:rPr>
-        <w:t>.</w:t>
+        <w:t xml:space="preserve"> Data normalization is shown by low values.</w:t>
       </w:r>
     </w:p>
   </w:footnote>
@@ -18480,11 +18649,27 @@
         </w:rPr>
         <w:t xml:space="preserve"> </w:t>
       </w:r>
-      <w:r>
-        <w:rPr>
-          <w:lang w:val="en-US"/>
-        </w:rPr>
-        <w:t xml:space="preserve">P-value is the </w:t>
+      <w:proofErr w:type="gramStart"/>
+      <w:r>
+        <w:rPr>
+          <w:i/>
+          <w:lang w:val="en-US"/>
+        </w:rPr>
+        <w:t>p</w:t>
+      </w:r>
+      <w:r>
+        <w:rPr>
+          <w:i/>
+          <w:lang w:val="en-US"/>
+        </w:rPr>
+        <w:t>-value</w:t>
+      </w:r>
+      <w:proofErr w:type="gramEnd"/>
+      <w:r>
+        <w:rPr>
+          <w:lang w:val="en-US"/>
+        </w:rPr>
+        <w:t xml:space="preserve"> is the </w:t>
       </w:r>
       <w:r>
         <w:rPr>
@@ -18506,6 +18691,9 @@
     <w:p>
       <w:pPr>
         <w:pStyle w:val="FootnoteText"/>
+        <w:rPr>
+          <w:lang w:val="en-US"/>
+        </w:rPr>
       </w:pPr>
       <w:r>
         <w:rPr>
@@ -18514,12 +18702,16 @@
         <w:footnoteRef/>
       </w:r>
       <w:r>
+        <w:rPr>
+          <w:lang w:val="en-US"/>
+        </w:rPr>
         <w:t xml:space="preserve"> </w:t>
       </w:r>
       <w:hyperlink r:id="rId1" w:history="1">
         <w:r>
           <w:rPr>
             <w:rStyle w:val="Hyperlink"/>
+            <w:lang w:val="en-US"/>
           </w:rPr>
           <w:t>http://stat.ethz.ch/R-manual/R-patched/library/stats/html/wilcox.test.html</w:t>
         </w:r>
@@ -19541,15 +19733,13 @@
     <w:uiPriority w:val="35"/>
     <w:unhideWhenUsed/>
     <w:qFormat/>
-    <w:rsid w:val="00654B32"/>
+    <w:rsid w:val="00AB563D"/>
     <w:pPr>
       <w:spacing w:after="200" w:line="240" w:lineRule="auto"/>
     </w:pPr>
     <w:rPr>
       <w:b/>
       <w:bCs/>
-      <w:color w:val="4F81BD" w:themeColor="accent1"/>
-      <w:sz w:val="18"/>
       <w:szCs w:val="18"/>
     </w:rPr>
   </w:style>
@@ -20331,7 +20521,7 @@
 </file>
 
 <file path=customXml/itemProps1.xml><?xml version="1.0" encoding="utf-8"?>
-<ds:datastoreItem xmlns:ds="http://schemas.openxmlformats.org/officeDocument/2006/customXml" ds:itemID="{0099AC4A-136D-4258-A0F0-7395B905505D}">
+<ds:datastoreItem xmlns:ds="http://schemas.openxmlformats.org/officeDocument/2006/customXml" ds:itemID="{5BF746BF-3BE4-476A-8BEA-E672990418BA}">
   <ds:schemaRefs>
     <ds:schemaRef ds:uri="http://schemas.openxmlformats.org/officeDocument/2006/bibliography"/>
   </ds:schemaRefs>

</xml_diff>

<commit_message>
Added introduction to dissertation_Chapter6 v1.docx Made some changes in dissertation_chapter5 v2.docx (from the revision) Changed some figures in dissertation_figures.pptx
</commit_message>
<xml_diff>
--- a/Documents/Dissertacao/dissertation_Chapter6 v1.docx
+++ b/Documents/Dissertacao/dissertation_Chapter6 v1.docx
@@ -62,7 +62,19 @@
         <w:rPr>
           <w:lang w:val="en-US"/>
         </w:rPr>
-        <w:t>Is it possible to use provenance analysis in order to understand the events transpired during the game?</w:t>
+        <w:t xml:space="preserve">Is it possible to use provenance analysis in order to understand events </w:t>
+      </w:r>
+      <w:r>
+        <w:rPr>
+          <w:lang w:val="en-US"/>
+        </w:rPr>
+        <w:t xml:space="preserve">that </w:t>
+      </w:r>
+      <w:r>
+        <w:rPr>
+          <w:lang w:val="en-US"/>
+        </w:rPr>
+        <w:t>transpired during the game?</w:t>
       </w:r>
     </w:p>
     <w:p>
@@ -86,7 +98,19 @@
         <w:rPr>
           <w:lang w:val="en-US"/>
         </w:rPr>
-        <w:t>to analyze the game by using provenance instead of watching a replay of the session?</w:t>
+        <w:t xml:space="preserve">to analyze the game by using provenance instead of watching a replay of the </w:t>
+      </w:r>
+      <w:r>
+        <w:rPr>
+          <w:lang w:val="en-US"/>
+        </w:rPr>
+        <w:t xml:space="preserve">game </w:t>
+      </w:r>
+      <w:r>
+        <w:rPr>
+          <w:lang w:val="en-US"/>
+        </w:rPr>
+        <w:t>session?</w:t>
       </w:r>
     </w:p>
     <w:p>
@@ -104,7 +128,19 @@
         <w:rPr>
           <w:lang w:val="en-US"/>
         </w:rPr>
-        <w:t xml:space="preserve">Does </w:t>
+        <w:t>Is</w:t>
+      </w:r>
+      <w:r>
+        <w:rPr>
+          <w:lang w:val="en-US"/>
+        </w:rPr>
+        <w:t xml:space="preserve"> </w:t>
+      </w:r>
+      <w:r>
+        <w:rPr>
+          <w:lang w:val="en-US"/>
+        </w:rPr>
+        <w:t xml:space="preserve">it better to do </w:t>
       </w:r>
       <w:r>
         <w:rPr>
@@ -116,13 +152,25 @@
         <w:rPr>
           <w:lang w:val="en-US"/>
         </w:rPr>
-        <w:t>help to find answers with more accuracy than watching a replay</w:t>
-      </w:r>
-      <w:r>
-        <w:rPr>
-          <w:lang w:val="en-US"/>
-        </w:rPr>
-        <w:t xml:space="preserve"> of the game session</w:t>
+        <w:t>or watch a</w:t>
+      </w:r>
+      <w:r>
+        <w:rPr>
+          <w:lang w:val="en-US"/>
+        </w:rPr>
+        <w:t xml:space="preserve"> replay</w:t>
+      </w:r>
+      <w:r>
+        <w:rPr>
+          <w:lang w:val="en-US"/>
+        </w:rPr>
+        <w:t xml:space="preserve"> of </w:t>
+      </w:r>
+      <w:r>
+        <w:rPr>
+          <w:lang w:val="en-US"/>
+        </w:rPr>
+        <w:t>the game to know how the events occurred during the game</w:t>
       </w:r>
       <w:r>
         <w:rPr>
@@ -141,13 +189,250 @@
         <w:rPr>
           <w:lang w:val="en-US"/>
         </w:rPr>
-        <w:t>Experiments were elaborated in order to answer these questions.</w:t>
-      </w:r>
-      <w:r>
-        <w:rPr>
-          <w:lang w:val="en-US"/>
-        </w:rPr>
-        <w:t xml:space="preserve"> </w:t>
+        <w:t>To assess the possibility of using provenance analysis for improving understanding,</w:t>
+      </w:r>
+      <w:r>
+        <w:rPr>
+          <w:lang w:val="en-US"/>
+        </w:rPr>
+        <w:t xml:space="preserve"> it was necessary to generate a replay of a game session and compare the replay analysis with a provenance analysis using a provenance graph. This comparison was conducted through a questionnaire containing specific questions about the events occurred during the recorded game session. Volunteers were required to watch the video and then answer the questionnaire by consulting it again (denominated Replay group) or by analyzing the provenance graph (denominated Provenance group).</w:t>
+      </w:r>
+    </w:p>
+    <w:p>
+      <w:pPr>
+        <w:rPr>
+          <w:lang w:val="en-US"/>
+        </w:rPr>
+      </w:pPr>
+      <w:r>
+        <w:rPr>
+          <w:lang w:val="en-US"/>
+        </w:rPr>
+        <w:t xml:space="preserve">Lastly, to compare the results obtained by both groups, we utilized two metrics: accuracy and time. The first metric, accuracy, </w:t>
+      </w:r>
+      <w:r>
+        <w:rPr>
+          <w:lang w:val="en-US"/>
+        </w:rPr>
+        <w:t>has the intention to verify the answers provided by both groups. The second metric, time, is used to measure the time each volunteer took to answer all questions in the questionnaire, thus allowing to know which method (replay or provenance) is faster.</w:t>
+      </w:r>
+    </w:p>
+    <w:p>
+      <w:pPr>
+        <w:rPr>
+          <w:lang w:val="en-US"/>
+        </w:rPr>
+      </w:pPr>
+      <w:r>
+        <w:rPr>
+          <w:lang w:val="en-US"/>
+        </w:rPr>
+        <w:t xml:space="preserve">This chapter is organized as follows: Section </w:t>
+      </w:r>
+      <w:r>
+        <w:rPr>
+          <w:lang w:val="en-US"/>
+        </w:rPr>
+        <w:fldChar w:fldCharType="begin"/>
+      </w:r>
+      <w:r>
+        <w:rPr>
+          <w:lang w:val="en-US"/>
+        </w:rPr>
+        <w:instrText xml:space="preserve"> REF _Ref358651554 \r \h </w:instrText>
+      </w:r>
+      <w:r>
+        <w:rPr>
+          <w:lang w:val="en-US"/>
+        </w:rPr>
+      </w:r>
+      <w:r>
+        <w:rPr>
+          <w:lang w:val="en-US"/>
+        </w:rPr>
+        <w:fldChar w:fldCharType="separate"/>
+      </w:r>
+      <w:r>
+        <w:rPr>
+          <w:lang w:val="en-US"/>
+        </w:rPr>
+        <w:t>6.2</w:t>
+      </w:r>
+      <w:r>
+        <w:rPr>
+          <w:lang w:val="en-US"/>
+        </w:rPr>
+        <w:fldChar w:fldCharType="end"/>
+      </w:r>
+      <w:r>
+        <w:rPr>
+          <w:lang w:val="en-US"/>
+        </w:rPr>
+        <w:t xml:space="preserve"> describes details about the experiment planning. Section </w:t>
+      </w:r>
+      <w:r>
+        <w:rPr>
+          <w:lang w:val="en-US"/>
+        </w:rPr>
+        <w:fldChar w:fldCharType="begin"/>
+      </w:r>
+      <w:r>
+        <w:rPr>
+          <w:lang w:val="en-US"/>
+        </w:rPr>
+        <w:instrText xml:space="preserve"> REF _Ref358651579 \r \h </w:instrText>
+      </w:r>
+      <w:r>
+        <w:rPr>
+          <w:lang w:val="en-US"/>
+        </w:rPr>
+      </w:r>
+      <w:r>
+        <w:rPr>
+          <w:lang w:val="en-US"/>
+        </w:rPr>
+        <w:fldChar w:fldCharType="separate"/>
+      </w:r>
+      <w:r>
+        <w:rPr>
+          <w:lang w:val="en-US"/>
+        </w:rPr>
+        <w:t>6.3</w:t>
+      </w:r>
+      <w:r>
+        <w:rPr>
+          <w:lang w:val="en-US"/>
+        </w:rPr>
+        <w:fldChar w:fldCharType="end"/>
+      </w:r>
+      <w:r>
+        <w:rPr>
+          <w:lang w:val="en-US"/>
+        </w:rPr>
+        <w:t xml:space="preserve"> explains the experiment execution, while section </w:t>
+      </w:r>
+      <w:r>
+        <w:rPr>
+          <w:lang w:val="en-US"/>
+        </w:rPr>
+        <w:fldChar w:fldCharType="begin"/>
+      </w:r>
+      <w:r>
+        <w:rPr>
+          <w:lang w:val="en-US"/>
+        </w:rPr>
+        <w:instrText xml:space="preserve"> REF _Ref358651597 \r \h </w:instrText>
+      </w:r>
+      <w:r>
+        <w:rPr>
+          <w:lang w:val="en-US"/>
+        </w:rPr>
+      </w:r>
+      <w:r>
+        <w:rPr>
+          <w:lang w:val="en-US"/>
+        </w:rPr>
+        <w:fldChar w:fldCharType="separate"/>
+      </w:r>
+      <w:r>
+        <w:rPr>
+          <w:lang w:val="en-US"/>
+        </w:rPr>
+        <w:t>6.4</w:t>
+      </w:r>
+      <w:r>
+        <w:rPr>
+          <w:lang w:val="en-US"/>
+        </w:rPr>
+        <w:fldChar w:fldCharType="end"/>
+      </w:r>
+      <w:r>
+        <w:rPr>
+          <w:lang w:val="en-US"/>
+        </w:rPr>
+        <w:t xml:space="preserve"> provides a statistical analysis by detailing tests, their results and conclusions on the data obtained. Section </w:t>
+      </w:r>
+      <w:r>
+        <w:rPr>
+          <w:lang w:val="en-US"/>
+        </w:rPr>
+        <w:fldChar w:fldCharType="begin"/>
+      </w:r>
+      <w:r>
+        <w:rPr>
+          <w:lang w:val="en-US"/>
+        </w:rPr>
+        <w:instrText xml:space="preserve"> REF _Ref358651691 \r \h </w:instrText>
+      </w:r>
+      <w:r>
+        <w:rPr>
+          <w:lang w:val="en-US"/>
+        </w:rPr>
+      </w:r>
+      <w:r>
+        <w:rPr>
+          <w:lang w:val="en-US"/>
+        </w:rPr>
+        <w:fldChar w:fldCharType="separate"/>
+      </w:r>
+      <w:r>
+        <w:rPr>
+          <w:lang w:val="en-US"/>
+        </w:rPr>
+        <w:t>6.5</w:t>
+      </w:r>
+      <w:r>
+        <w:rPr>
+          <w:lang w:val="en-US"/>
+        </w:rPr>
+        <w:fldChar w:fldCharType="end"/>
+      </w:r>
+      <w:r>
+        <w:rPr>
+          <w:lang w:val="en-US"/>
+        </w:rPr>
+        <w:t xml:space="preserve"> describes threats to validity of the experiment. Lastly, Section </w:t>
+      </w:r>
+      <w:r>
+        <w:rPr>
+          <w:lang w:val="en-US"/>
+        </w:rPr>
+        <w:fldChar w:fldCharType="begin"/>
+      </w:r>
+      <w:r>
+        <w:rPr>
+          <w:lang w:val="en-US"/>
+        </w:rPr>
+        <w:instrText xml:space="preserve"> REF _Ref358651727 \r \h </w:instrText>
+      </w:r>
+      <w:r>
+        <w:rPr>
+          <w:lang w:val="en-US"/>
+        </w:rPr>
+      </w:r>
+      <w:r>
+        <w:rPr>
+          <w:lang w:val="en-US"/>
+        </w:rPr>
+        <w:fldChar w:fldCharType="separate"/>
+      </w:r>
+      <w:r>
+        <w:rPr>
+          <w:lang w:val="en-US"/>
+        </w:rPr>
+        <w:t>6.6</w:t>
+      </w:r>
+      <w:r>
+        <w:rPr>
+          <w:lang w:val="en-US"/>
+        </w:rPr>
+        <w:fldChar w:fldCharType="end"/>
+      </w:r>
+      <w:r>
+        <w:rPr>
+          <w:lang w:val="en-US"/>
+        </w:rPr>
+        <w:t xml:space="preserve"> presents the final considerations of this chapter.</w:t>
       </w:r>
     </w:p>
     <w:p>
@@ -159,14 +444,17 @@
         </w:rPr>
       </w:pPr>
       <w:bookmarkStart w:id="2" w:name="_Toc354161753"/>
+      <w:bookmarkStart w:id="3" w:name="_Ref358651554"/>
       <w:r>
         <w:rPr>
           <w:rStyle w:val="TabelaChar"/>
           <w:lang w:val="en-US"/>
         </w:rPr>
+        <w:lastRenderedPageBreak/>
         <w:t>Experiment Planning</w:t>
       </w:r>
       <w:bookmarkEnd w:id="2"/>
+      <w:bookmarkEnd w:id="3"/>
     </w:p>
     <w:p>
       <w:pPr>
@@ -533,14 +821,7 @@
         <w:rPr>
           <w:lang w:val="en-US"/>
         </w:rPr>
-        <w:t xml:space="preserve">: Generating the questionnaire, running the experiment with volunteers, and analyzing </w:t>
-      </w:r>
-      <w:r>
-        <w:rPr>
-          <w:lang w:val="en-US"/>
-        </w:rPr>
-        <w:lastRenderedPageBreak/>
-        <w:t xml:space="preserve">the results. </w:t>
+        <w:t xml:space="preserve">: Generating the questionnaire, running the experiment with volunteers, and analyzing the results. </w:t>
       </w:r>
       <w:r>
         <w:rPr>
@@ -700,7 +981,7 @@
           <w:lang w:val="en-US"/>
         </w:rPr>
       </w:pPr>
-      <w:bookmarkStart w:id="3" w:name="_Ref358305441"/>
+      <w:bookmarkStart w:id="4" w:name="_Ref358305441"/>
       <w:r>
         <w:rPr>
           <w:lang w:val="en-US"/>
@@ -729,7 +1010,7 @@
       <w:r>
         <w:fldChar w:fldCharType="end"/>
       </w:r>
-      <w:bookmarkEnd w:id="3"/>
+      <w:bookmarkEnd w:id="4"/>
       <w:r>
         <w:rPr>
           <w:lang w:val="en-US"/>
@@ -747,6 +1028,7 @@
         <w:rPr>
           <w:lang w:val="en-US"/>
         </w:rPr>
+        <w:lastRenderedPageBreak/>
         <w:t xml:space="preserve">Another important factor for the design of the experiment concerns the definition of the significance level to be used for the statistical analysis. For the experiments performed in this work we used a confidence interval of 95%, which translates to </w:t>
       </w:r>
       <w:r>
@@ -765,7 +1047,8 @@
           <w:lang w:val="en-US"/>
         </w:rPr>
       </w:pPr>
-      <w:bookmarkStart w:id="4" w:name="_Toc354161754"/>
+      <w:bookmarkStart w:id="5" w:name="_Toc354161754"/>
+      <w:bookmarkStart w:id="6" w:name="_Ref358651579"/>
       <w:r>
         <w:rPr>
           <w:rStyle w:val="TabelaChar"/>
@@ -773,7 +1056,8 @@
         </w:rPr>
         <w:t>Experiment Execution</w:t>
       </w:r>
-      <w:bookmarkEnd w:id="4"/>
+      <w:bookmarkEnd w:id="5"/>
+      <w:bookmarkEnd w:id="6"/>
     </w:p>
     <w:p>
       <w:pPr>
@@ -1024,14 +1308,7 @@
         <w:rPr>
           <w:lang w:val="en-US"/>
         </w:rPr>
-        <w:t xml:space="preserve"> </w:t>
-      </w:r>
-      <w:r>
-        <w:rPr>
-          <w:lang w:val="en-US"/>
-        </w:rPr>
-        <w:lastRenderedPageBreak/>
-        <w:t xml:space="preserve">a tutorial video </w:t>
+        <w:t xml:space="preserve"> a tutorial video </w:t>
       </w:r>
       <w:r>
         <w:rPr>
@@ -1557,7 +1834,14 @@
         <w:rPr>
           <w:lang w:val="en-US"/>
         </w:rPr>
-        <w:t xml:space="preserve">made for the experiment was related to the questions in the questionnaire. Some questions were leaving room for different interpretations, which caused too many mistakes on both groups. Thus we decided to create a new scenario (and video) with a different set of questions. Lastly, during the test we allowed </w:t>
+        <w:t xml:space="preserve">made for the experiment was related to the questions </w:t>
+      </w:r>
+      <w:r>
+        <w:rPr>
+          <w:lang w:val="en-US"/>
+        </w:rPr>
+        <w:lastRenderedPageBreak/>
+        <w:t xml:space="preserve">in the questionnaire. Some questions were leaving room for different interpretations, which caused too many mistakes on both groups. Thus we decided to create a new scenario (and video) with a different set of questions. Lastly, during the test we allowed </w:t>
       </w:r>
       <w:r>
         <w:rPr>
@@ -1814,7 +2098,7 @@
         <w:ind w:firstLine="0"/>
         <w:jc w:val="center"/>
       </w:pPr>
-      <w:bookmarkStart w:id="5" w:name="_Ref358307865"/>
+      <w:bookmarkStart w:id="7" w:name="_Ref358307865"/>
       <w:proofErr w:type="spellStart"/>
       <w:r>
         <w:t>Table</w:t>
@@ -1831,7 +2115,7 @@
           <w:t>1</w:t>
         </w:r>
       </w:fldSimple>
-      <w:bookmarkEnd w:id="5"/>
+      <w:bookmarkEnd w:id="7"/>
       <w:r>
         <w:t xml:space="preserve">: </w:t>
       </w:r>
@@ -3799,7 +4083,6 @@
                 <w:sz w:val="22"/>
                 <w:lang w:val="en-US"/>
               </w:rPr>
-              <w:lastRenderedPageBreak/>
               <w:t>Q6</w:t>
             </w:r>
           </w:p>
@@ -6853,7 +7136,7 @@
         <w:ind w:firstLine="0"/>
         <w:jc w:val="center"/>
       </w:pPr>
-      <w:bookmarkStart w:id="6" w:name="_Ref358307871"/>
+      <w:bookmarkStart w:id="8" w:name="_Ref358307871"/>
     </w:p>
     <w:p>
       <w:pPr>
@@ -6878,7 +7161,7 @@
           <w:t>2</w:t>
         </w:r>
       </w:fldSimple>
-      <w:bookmarkEnd w:id="6"/>
+      <w:bookmarkEnd w:id="8"/>
       <w:r>
         <w:t xml:space="preserve">: Replay </w:t>
       </w:r>
@@ -12310,14 +12593,16 @@
           <w:lang w:val="en-US"/>
         </w:rPr>
       </w:pPr>
-      <w:bookmarkStart w:id="7" w:name="_Toc354161755"/>
+      <w:bookmarkStart w:id="9" w:name="_Toc354161755"/>
+      <w:bookmarkStart w:id="10" w:name="_Ref358651597"/>
       <w:r>
         <w:rPr>
           <w:lang w:val="en-US"/>
         </w:rPr>
         <w:t>Statistical Analysis</w:t>
       </w:r>
-      <w:bookmarkEnd w:id="7"/>
+      <w:bookmarkEnd w:id="9"/>
+      <w:bookmarkEnd w:id="10"/>
     </w:p>
     <w:p>
       <w:pPr>
@@ -12564,14 +12849,7 @@
         <w:rPr>
           <w:lang w:val="en-US"/>
         </w:rPr>
-        <w:t xml:space="preserve"> when it is false. These </w:t>
-      </w:r>
-      <w:r>
-        <w:rPr>
-          <w:lang w:val="en-US"/>
-        </w:rPr>
-        <w:lastRenderedPageBreak/>
-        <w:t xml:space="preserve">errors are dependable on the power of the test C, which is the probability of 1 - </w:t>
+        <w:t xml:space="preserve"> when it is false. These errors are dependable on the power of the test C, which is the probability of 1 - </w:t>
       </w:r>
       <w:r>
         <w:rPr>
@@ -13056,7 +13334,15 @@
           <w:rFonts w:cs="Times New Roman"/>
           <w:lang w:val="en-US"/>
         </w:rPr>
-        <w:t xml:space="preserve"> from the Shapiro-</w:t>
+        <w:t xml:space="preserve"> from the </w:t>
+      </w:r>
+      <w:r>
+        <w:rPr>
+          <w:rFonts w:cs="Times New Roman"/>
+          <w:lang w:val="en-US"/>
+        </w:rPr>
+        <w:lastRenderedPageBreak/>
+        <w:t>Shapiro-</w:t>
       </w:r>
       <w:proofErr w:type="spellStart"/>
       <w:r>
@@ -13521,7 +13807,7 @@
           <w:lang w:val="en-US"/>
         </w:rPr>
       </w:pPr>
-      <w:bookmarkStart w:id="8" w:name="_Ref358218906"/>
+      <w:bookmarkStart w:id="11" w:name="_Ref358218906"/>
       <w:r>
         <w:rPr>
           <w:lang w:val="en-US"/>
@@ -13550,7 +13836,7 @@
       <w:r>
         <w:fldChar w:fldCharType="end"/>
       </w:r>
-      <w:bookmarkEnd w:id="8"/>
+      <w:bookmarkEnd w:id="11"/>
       <w:r>
         <w:rPr>
           <w:lang w:val="en-US"/>
@@ -13804,7 +14090,6 @@
                 <w:rFonts w:cs="Times New Roman"/>
                 <w:lang w:val="en-US"/>
               </w:rPr>
-              <w:lastRenderedPageBreak/>
               <w:t>Prov</w:t>
             </w:r>
             <w:proofErr w:type="spellEnd"/>
@@ -14857,7 +15142,7 @@
           <w:lang w:val="en-US"/>
         </w:rPr>
       </w:pPr>
-      <w:bookmarkStart w:id="9" w:name="_Ref358231367"/>
+      <w:bookmarkStart w:id="12" w:name="_Ref358231367"/>
       <w:r>
         <w:rPr>
           <w:lang w:val="en-US"/>
@@ -14886,7 +15171,7 @@
       <w:r>
         <w:fldChar w:fldCharType="end"/>
       </w:r>
-      <w:bookmarkEnd w:id="9"/>
+      <w:bookmarkEnd w:id="12"/>
       <w:r>
         <w:rPr>
           <w:lang w:val="en-US"/>
@@ -16424,7 +16709,6 @@
           <w:noProof/>
           <w:lang w:val="en-US"/>
         </w:rPr>
-        <w:lastRenderedPageBreak/>
         <w:drawing>
           <wp:inline distT="0" distB="0" distL="0" distR="0">
             <wp:extent cx="4772025" cy="1866900"/>
@@ -16480,7 +16764,7 @@
           <w:lang w:val="en-US"/>
         </w:rPr>
       </w:pPr>
-      <w:bookmarkStart w:id="10" w:name="_Ref358232880"/>
+      <w:bookmarkStart w:id="13" w:name="_Ref358232880"/>
       <w:r>
         <w:rPr>
           <w:lang w:val="en-US"/>
@@ -16509,7 +16793,7 @@
       <w:r>
         <w:fldChar w:fldCharType="end"/>
       </w:r>
-      <w:bookmarkEnd w:id="10"/>
+      <w:bookmarkEnd w:id="13"/>
       <w:r>
         <w:rPr>
           <w:lang w:val="en-US"/>
@@ -16541,7 +16825,7 @@
           <w:lang w:val="en-US"/>
         </w:rPr>
       </w:pPr>
-      <w:bookmarkStart w:id="11" w:name="_Ref358233366"/>
+      <w:bookmarkStart w:id="14" w:name="_Ref358233366"/>
     </w:p>
     <w:p>
       <w:pPr>
@@ -16581,7 +16865,7 @@
       <w:r>
         <w:fldChar w:fldCharType="end"/>
       </w:r>
-      <w:bookmarkEnd w:id="11"/>
+      <w:bookmarkEnd w:id="14"/>
       <w:r>
         <w:rPr>
           <w:lang w:val="en-US"/>
@@ -17777,7 +18061,6 @@
         <w:rPr>
           <w:lang w:val="en-US"/>
         </w:rPr>
-        <w:lastRenderedPageBreak/>
         <w:t xml:space="preserve">By analyzing </w:t>
       </w:r>
       <w:r>
@@ -17978,6 +18261,7 @@
           <w:noProof/>
           <w:lang w:val="en-US"/>
         </w:rPr>
+        <w:lastRenderedPageBreak/>
         <w:drawing>
           <wp:inline distT="0" distB="0" distL="0" distR="0">
             <wp:extent cx="5934075" cy="3219450"/>
@@ -18034,7 +18318,7 @@
           <w:lang w:val="en-US"/>
         </w:rPr>
       </w:pPr>
-      <w:bookmarkStart w:id="12" w:name="_Ref358238630"/>
+      <w:bookmarkStart w:id="15" w:name="_Ref358238630"/>
       <w:r>
         <w:rPr>
           <w:lang w:val="en-US"/>
@@ -18063,7 +18347,7 @@
       <w:r>
         <w:fldChar w:fldCharType="end"/>
       </w:r>
-      <w:bookmarkEnd w:id="12"/>
+      <w:bookmarkEnd w:id="15"/>
       <w:r>
         <w:rPr>
           <w:lang w:val="en-US"/>
@@ -18092,14 +18376,16 @@
           <w:lang w:val="en-US"/>
         </w:rPr>
       </w:pPr>
-      <w:bookmarkStart w:id="13" w:name="_Toc354161756"/>
+      <w:bookmarkStart w:id="16" w:name="_Toc354161756"/>
+      <w:bookmarkStart w:id="17" w:name="_Ref358651691"/>
       <w:r>
         <w:rPr>
           <w:lang w:val="en-US"/>
         </w:rPr>
         <w:t>Threats to Validity</w:t>
       </w:r>
-      <w:bookmarkEnd w:id="13"/>
+      <w:bookmarkEnd w:id="16"/>
+      <w:bookmarkEnd w:id="17"/>
     </w:p>
     <w:p>
       <w:pPr>
@@ -18117,14 +18403,7 @@
         <w:rPr>
           <w:lang w:val="en-US"/>
         </w:rPr>
-        <w:t xml:space="preserve"> the selection for both groups (Provenance and Replay) can affect the results because of the natural variation in human performance. Furthermore, the experiment was executed with volunteers, which generally are </w:t>
-      </w:r>
-      <w:r>
-        <w:rPr>
-          <w:lang w:val="en-US"/>
-        </w:rPr>
-        <w:lastRenderedPageBreak/>
-        <w:t>more motivated for executing tasks. Anyone from the class could choose to be dismissed from the experiment and be released earlier. Lastly, the experiment was the first time volunteers had contact with both the game and the tool. The lack of experience with either can affect the results, even when minimized by the usage of tutorials.</w:t>
+        <w:t xml:space="preserve"> the selection for both groups (Provenance and Replay) can affect the results because of the natural variation in human performance. Furthermore, the experiment was executed with volunteers, which generally are more motivated for executing tasks. Anyone from the class could choose to be dismissed from the experiment and be released earlier. Lastly, the experiment was the first time volunteers had contact with both the game and the tool. The lack of experience with either can affect the results, even when minimized by the usage of tutorials.</w:t>
       </w:r>
       <w:r>
         <w:rPr>
@@ -18246,6 +18525,7 @@
         <w:rPr>
           <w:lang w:val="en-US"/>
         </w:rPr>
+        <w:lastRenderedPageBreak/>
         <w:t>In relation to conclusion validity,</w:t>
       </w:r>
       <w:r>
@@ -18314,14 +18594,16 @@
           <w:lang w:val="en-US"/>
         </w:rPr>
       </w:pPr>
-      <w:bookmarkStart w:id="14" w:name="_Toc354161757"/>
+      <w:bookmarkStart w:id="18" w:name="_Toc354161757"/>
+      <w:bookmarkStart w:id="19" w:name="_Ref358651727"/>
       <w:r>
         <w:rPr>
           <w:lang w:val="en-US"/>
         </w:rPr>
         <w:t>Final Considerations</w:t>
       </w:r>
-      <w:bookmarkEnd w:id="14"/>
+      <w:bookmarkEnd w:id="18"/>
+      <w:bookmarkEnd w:id="19"/>
     </w:p>
     <w:p>
       <w:pPr>
@@ -18707,15 +18989,28 @@
         </w:rPr>
         <w:t xml:space="preserve"> </w:t>
       </w:r>
-      <w:hyperlink r:id="rId1" w:history="1">
-        <w:r>
-          <w:rPr>
-            <w:rStyle w:val="Hyperlink"/>
-            <w:lang w:val="en-US"/>
-          </w:rPr>
-          <w:t>http://stat.ethz.ch/R-manual/R-patched/library/stats/html/wilcox.test.html</w:t>
-        </w:r>
-      </w:hyperlink>
+      <w:r>
+        <w:fldChar w:fldCharType="begin"/>
+      </w:r>
+      <w:r>
+        <w:rPr>
+          <w:lang w:val="en-US"/>
+        </w:rPr>
+        <w:instrText>HYPERLINK "http://stat.ethz.ch/R-manual/R-patched/library/stats/html/wilcox.test.html"</w:instrText>
+      </w:r>
+      <w:r>
+        <w:fldChar w:fldCharType="separate"/>
+      </w:r>
+      <w:r>
+        <w:rPr>
+          <w:rStyle w:val="Hyperlink"/>
+          <w:lang w:val="en-US"/>
+        </w:rPr>
+        <w:t>http://stat.ethz.ch/R-manual/R-patched/library/stats/html/wilcox.test.html</w:t>
+      </w:r>
+      <w:r>
+        <w:fldChar w:fldCharType="end"/>
+      </w:r>
     </w:p>
   </w:footnote>
 </w:footnotes>
@@ -20521,7 +20816,7 @@
 </file>
 
 <file path=customXml/itemProps1.xml><?xml version="1.0" encoding="utf-8"?>
-<ds:datastoreItem xmlns:ds="http://schemas.openxmlformats.org/officeDocument/2006/customXml" ds:itemID="{5BF746BF-3BE4-476A-8BEA-E672990418BA}">
+<ds:datastoreItem xmlns:ds="http://schemas.openxmlformats.org/officeDocument/2006/customXml" ds:itemID="{64C57B87-DF21-4BC4-9FFF-F0F9162C1FDA}">
   <ds:schemaRefs>
     <ds:schemaRef ds:uri="http://schemas.openxmlformats.org/officeDocument/2006/bibliography"/>
   </ds:schemaRefs>

</xml_diff>